<commit_message>
ethiek huiswerk workshop 2
</commit_message>
<xml_diff>
--- a/ethiek/workshop2/Uitwerking Workshop 2.docx
+++ b/ethiek/workshop2/Uitwerking Workshop 2.docx
@@ -404,39 +404,7 @@
           <w14:ligatures w14:val="none"/>
         </w:rPr>
         <w:br/>
-      </w:r>
-      <w:r>
-        <w:rPr>
-          <w:rFonts w:eastAsia="Times New Roman" w:cs="Times New Roman"/>
-          <w:kern w:val="0"/>
-          <w:sz w:val="24"/>
-          <w:szCs w:val="24"/>
-          <w:lang w:eastAsia="nl-NL"/>
-          <w14:ligatures w14:val="none"/>
-        </w:rPr>
-        <w:t>“mag je</w:t>
-      </w:r>
-      <w:r>
-        <w:rPr>
-          <w:rFonts w:eastAsia="Times New Roman" w:cs="Times New Roman"/>
-          <w:kern w:val="0"/>
-          <w:sz w:val="24"/>
-          <w:szCs w:val="24"/>
-          <w:lang w:eastAsia="nl-NL"/>
-          <w14:ligatures w14:val="none"/>
-        </w:rPr>
-        <w:t xml:space="preserve"> gedetailleerde gegevens van woningen en bewoners te verzamelen voor energieoptimalisatie, zonder dat bewoners echt weten wat er met hun data gebeurt?</w:t>
-      </w:r>
-      <w:r>
-        <w:rPr>
-          <w:rFonts w:eastAsia="Times New Roman" w:cs="Times New Roman"/>
-          <w:kern w:val="0"/>
-          <w:sz w:val="24"/>
-          <w:szCs w:val="24"/>
-          <w:lang w:eastAsia="nl-NL"/>
-          <w14:ligatures w14:val="none"/>
-        </w:rPr>
-        <w:t>”</w:t>
+        <w:t>“mag je gedetailleerde gegevens van woningen en bewoners te verzamelen voor energieoptimalisatie, zonder dat bewoners echt weten wat er met hun data gebeurt?”</w:t>
       </w:r>
     </w:p>
     <w:p>
@@ -585,29 +553,7 @@
           <w:lang w:eastAsia="nl-NL"/>
           <w14:ligatures w14:val="none"/>
         </w:rPr>
-        <w:t xml:space="preserve">: Huizen verduurzamen met </w:t>
-      </w:r>
-      <w:r>
-        <w:rPr>
-          <w:rFonts w:eastAsia="Times New Roman" w:cs="Times New Roman"/>
-          <w:kern w:val="0"/>
-          <w:sz w:val="24"/>
-          <w:szCs w:val="24"/>
-          <w:lang w:eastAsia="nl-NL"/>
-          <w14:ligatures w14:val="none"/>
-        </w:rPr>
-        <w:t>data gedreven</w:t>
-      </w:r>
-      <w:r>
-        <w:rPr>
-          <w:rFonts w:eastAsia="Times New Roman" w:cs="Times New Roman"/>
-          <w:kern w:val="0"/>
-          <w:sz w:val="24"/>
-          <w:szCs w:val="24"/>
-          <w:lang w:eastAsia="nl-NL"/>
-          <w14:ligatures w14:val="none"/>
-        </w:rPr>
-        <w:t xml:space="preserve"> energieadviezen.</w:t>
+        <w:t>: Huizen verduurzamen met data gedreven energieadviezen.</w:t>
       </w:r>
     </w:p>
     <w:p>
@@ -1313,6 +1259,7 @@
           <w:lang w:eastAsia="nl-NL"/>
           <w14:ligatures w14:val="none"/>
         </w:rPr>
+        <w:lastRenderedPageBreak/>
         <w:t>Voor</w:t>
       </w:r>
       <w:r>
@@ -1526,18 +1473,29 @@
           <w14:ligatures w14:val="none"/>
         </w:rPr>
         <w:br/>
-        <w:t>Het verzamelen van data voor energie-efficiëntie is ethisch gezien oké, maar alleen als bewoners volledig op de hoogte zijn van wat er met hun gegevens gebeurt én daar expliciet toestemming voor geven. Je kunt privacy niet zomaar opofferen voor duurzaamheid zonder dat mensen goed geïnformeerd zijn.</w:t>
-      </w:r>
-      <w:r>
-        <w:rPr>
-          <w:rFonts w:eastAsia="Times New Roman" w:cs="Times New Roman"/>
-          <w:kern w:val="0"/>
-          <w:sz w:val="24"/>
-          <w:szCs w:val="24"/>
-          <w:lang w:eastAsia="nl-NL"/>
-          <w14:ligatures w14:val="none"/>
-        </w:rPr>
-        <w:t xml:space="preserve"> Al helemaal in deze tijd waar data gedreven oplossing zo opkomend zijn is het ontzettend belangrijk om de vertrouwen van je klanten te hebben.</w:t>
+        <w:t xml:space="preserve">Het verzamelen van data voor energie-efficiëntie is ethisch gezien oké, maar alleen als bewoners volledig op de hoogte zijn van wat er met hun gegevens gebeurt én daar expliciet toestemming voor geven. Je kunt privacy niet zomaar opofferen voor duurzaamheid zonder dat mensen goed geïnformeerd zijn. Al helemaal in deze tijd waar data gedreven oplossing zo opkomend zijn is het ontzettend belangrijk om </w:t>
+      </w:r>
+      <w:r>
+        <w:rPr>
+          <w:rFonts w:eastAsia="Times New Roman" w:cs="Times New Roman"/>
+          <w:kern w:val="0"/>
+          <w:sz w:val="24"/>
+          <w:szCs w:val="24"/>
+          <w:lang w:eastAsia="nl-NL"/>
+          <w14:ligatures w14:val="none"/>
+        </w:rPr>
+        <w:t>het vertrouwen</w:t>
+      </w:r>
+      <w:r>
+        <w:rPr>
+          <w:rFonts w:eastAsia="Times New Roman" w:cs="Times New Roman"/>
+          <w:kern w:val="0"/>
+          <w:sz w:val="24"/>
+          <w:szCs w:val="24"/>
+          <w:lang w:eastAsia="nl-NL"/>
+          <w14:ligatures w14:val="none"/>
+        </w:rPr>
+        <w:t xml:space="preserve"> van je klanten te hebben.</w:t>
       </w:r>
     </w:p>
     <w:p>
@@ -1646,6 +1604,198 @@
           <w14:ligatures w14:val="none"/>
         </w:rPr>
         <w:t>: Als we wereldwijd toestaan dat data wordt verzameld zonder toestemming, komt de privacy van iedereen in gevaar. Daarom is het belangrijk dat hier strikte regels voor worden opgesteld.</w:t>
+      </w:r>
+    </w:p>
+    <w:p>
+      <w:r>
+        <w:br w:type="page"/>
+      </w:r>
+    </w:p>
+    <w:p>
+      <w:pPr>
+        <w:pStyle w:val="Heading2"/>
+        <w:rPr>
+          <w:rFonts w:asciiTheme="minorHAnsi" w:hAnsiTheme="minorHAnsi"/>
+        </w:rPr>
+      </w:pPr>
+      <w:r>
+        <w:rPr>
+          <w:rFonts w:asciiTheme="minorHAnsi" w:hAnsiTheme="minorHAnsi"/>
+        </w:rPr>
+        <w:lastRenderedPageBreak/>
+        <w:t>Principes</w:t>
+      </w:r>
+    </w:p>
+    <w:p>
+      <w:r>
+        <w:t>De aanpak die ik het beste vind, combineert verschillende ethische theorieën, omdat ze elkaar kunnen versterken.</w:t>
+      </w:r>
+      <w:r>
+        <w:tab/>
+      </w:r>
+    </w:p>
+    <w:p>
+      <w:r>
+        <w:t>We moeten eerst nadenken over wat morele principes zouden moeten bereiken:</w:t>
+      </w:r>
+    </w:p>
+    <w:p>
+      <w:pPr>
+        <w:numPr>
+          <w:ilvl w:val="0"/>
+          <w:numId w:val="24"/>
+        </w:numPr>
+      </w:pPr>
+      <w:r>
+        <w:t>Het verbeteren van welzijn voor alle bewuste wezens.</w:t>
+      </w:r>
+    </w:p>
+    <w:p>
+      <w:pPr>
+        <w:numPr>
+          <w:ilvl w:val="0"/>
+          <w:numId w:val="24"/>
+        </w:numPr>
+      </w:pPr>
+      <w:r>
+        <w:t>Respect voor de rechten van iedereen.</w:t>
+      </w:r>
+    </w:p>
+    <w:p>
+      <w:pPr>
+        <w:numPr>
+          <w:ilvl w:val="0"/>
+          <w:numId w:val="24"/>
+        </w:numPr>
+      </w:pPr>
+      <w:r>
+        <w:t>Het bevorderen van rechtvaardigheid, eerlijkheid en samenwerking.</w:t>
+      </w:r>
+    </w:p>
+    <w:p>
+      <w:pPr>
+        <w:numPr>
+          <w:ilvl w:val="0"/>
+          <w:numId w:val="24"/>
+        </w:numPr>
+      </w:pPr>
+      <w:r>
+        <w:t>Het kunnen aanpassen aan verschillende situaties.</w:t>
+      </w:r>
+    </w:p>
+    <w:p>
+      <w:pPr>
+        <w:numPr>
+          <w:ilvl w:val="0"/>
+          <w:numId w:val="25"/>
+        </w:numPr>
+      </w:pPr>
+      <w:r>
+        <w:rPr>
+          <w:b/>
+          <w:bCs/>
+        </w:rPr>
+        <w:t>Bevorderen van welzijn</w:t>
+      </w:r>
+    </w:p>
+    <w:p>
+      <w:pPr>
+        <w:numPr>
+          <w:ilvl w:val="1"/>
+          <w:numId w:val="25"/>
+        </w:numPr>
+      </w:pPr>
+      <w:r>
+        <w:t>Probeer zoveel mogelijk welzijn te creëren en leed te verminderen.</w:t>
+      </w:r>
+    </w:p>
+    <w:p>
+      <w:pPr>
+        <w:numPr>
+          <w:ilvl w:val="1"/>
+          <w:numId w:val="25"/>
+        </w:numPr>
+      </w:pPr>
+      <w:r>
+        <w:t>We moeten wel erkennen dat er uitzonderingen kunnen zijn. Soms kan het strikt volgen van dit principe meer schade veroorzaken, bijvoorbeeld als het schenden van rechten leidt tot tirannie.</w:t>
+      </w:r>
+    </w:p>
+    <w:p>
+      <w:pPr>
+        <w:numPr>
+          <w:ilvl w:val="0"/>
+          <w:numId w:val="25"/>
+        </w:numPr>
+      </w:pPr>
+      <w:r>
+        <w:rPr>
+          <w:b/>
+          <w:bCs/>
+        </w:rPr>
+        <w:t>Respect voor rechten</w:t>
+      </w:r>
+    </w:p>
+    <w:p>
+      <w:pPr>
+        <w:numPr>
+          <w:ilvl w:val="1"/>
+          <w:numId w:val="25"/>
+        </w:numPr>
+      </w:pPr>
+      <w:r>
+        <w:t>De rechten van individuen (zoals leven, vrijheid en geluk nastreven) moeten beschermd worden. Deze rechten moeten voor iedereen gelden en mogen niet opgeofferd worden voor het welzijn van de groep.</w:t>
+      </w:r>
+    </w:p>
+    <w:p>
+      <w:pPr>
+        <w:numPr>
+          <w:ilvl w:val="0"/>
+          <w:numId w:val="25"/>
+        </w:numPr>
+      </w:pPr>
+      <w:r>
+        <w:rPr>
+          <w:b/>
+          <w:bCs/>
+        </w:rPr>
+        <w:t>Eerlijkheid en rechtvaardigheid</w:t>
+      </w:r>
+    </w:p>
+    <w:p>
+      <w:pPr>
+        <w:numPr>
+          <w:ilvl w:val="1"/>
+          <w:numId w:val="25"/>
+        </w:numPr>
+      </w:pPr>
+      <w:r>
+        <w:t>Beslissingen moeten gebaseerd zijn op eerlijkheid en rechtvaardigheid. Dit omvat zowel het eerlijk verdelen van middelen (verdelende rechtvaardigheid) als eerlijkheid in besluitvorming (procedurele rechtvaardigheid).</w:t>
+      </w:r>
+    </w:p>
+    <w:p>
+      <w:pPr>
+        <w:numPr>
+          <w:ilvl w:val="0"/>
+          <w:numId w:val="25"/>
+        </w:numPr>
+      </w:pPr>
+      <w:r>
+        <w:rPr>
+          <w:b/>
+          <w:bCs/>
+        </w:rPr>
+        <w:t>Aanpassingsvermogen en flexibiliteit</w:t>
+      </w:r>
+    </w:p>
+    <w:p>
+      <w:pPr>
+        <w:numPr>
+          <w:ilvl w:val="1"/>
+          <w:numId w:val="25"/>
+        </w:numPr>
+      </w:pPr>
+      <w:r>
+        <w:t>Er moet ruimte zijn om de principes flexibel toe te passen in nieuwe situaties. Bijvoorbeeld: "Als het strikt volgen van de regels onnodige schade zou veroorzaken of basisrechten zou schenden, moet de bedoeling van de regels voorrang krijgen boven de letterlijke uitvoering."</w:t>
       </w:r>
     </w:p>
     <w:p/>
@@ -1662,6 +1812,304 @@
 <file path=word/numbering.xml><?xml version="1.0" encoding="utf-8"?>
 <w:numbering xmlns:wpc="http://schemas.microsoft.com/office/word/2010/wordprocessingCanvas" xmlns:cx="http://schemas.microsoft.com/office/drawing/2014/chartex" xmlns:cx1="http://schemas.microsoft.com/office/drawing/2015/9/8/chartex" xmlns:cx2="http://schemas.microsoft.com/office/drawing/2015/10/21/chartex" xmlns:cx3="http://schemas.microsoft.com/office/drawing/2016/5/9/chartex" xmlns:cx4="http://schemas.microsoft.com/office/drawing/2016/5/10/chartex" xmlns:cx5="http://schemas.microsoft.com/office/drawing/2016/5/11/chartex" xmlns:cx6="http://schemas.microsoft.com/office/drawing/2016/5/12/chartex" xmlns:cx7="http://schemas.microsoft.com/office/drawing/2016/5/13/chartex" xmlns:cx8="http://schemas.microsoft.com/office/drawing/2016/5/14/chartex" xmlns:mc="http://schemas.openxmlformats.org/markup-compatibility/2006" xmlns:aink="http://schemas.microsoft.com/office/drawing/2016/ink" xmlns:am3d="http://schemas.microsoft.com/office/drawing/2017/model3d" xmlns:o="urn:schemas-microsoft-com:office:office" xmlns:oel="http://schemas.microsoft.com/office/2019/extlst" xmlns:r="http://schemas.openxmlformats.org/officeDocument/2006/relationships" xmlns:m="http://schemas.openxmlformats.org/officeDocument/2006/math" xmlns:v="urn:schemas-microsoft-com:vml" xmlns:wp14="http://schemas.microsoft.com/office/word/2010/wordprocessingDrawing" xmlns:wp="http://schemas.openxmlformats.org/drawingml/2006/wordprocessingDrawing" xmlns:w10="urn:schemas-microsoft-com:office:word" xmlns:w="http://schemas.openxmlformats.org/wordprocessingml/2006/main" xmlns:w14="http://schemas.microsoft.com/office/word/2010/wordml" xmlns:w15="http://schemas.microsoft.com/office/word/2012/wordml" xmlns:w16cex="http://schemas.microsoft.com/office/word/2018/wordml/cex" xmlns:w16cid="http://schemas.microsoft.com/office/word/2016/wordml/cid" xmlns:w16="http://schemas.microsoft.com/office/word/2018/wordml" xmlns:w16du="http://schemas.microsoft.com/office/word/2023/wordml/word16du" xmlns:w16sdtdh="http://schemas.microsoft.com/office/word/2020/wordml/sdtdatahash" xmlns:w16se="http://schemas.microsoft.com/office/word/2015/wordml/symex" xmlns:wpg="http://schemas.microsoft.com/office/word/2010/wordprocessingGroup" xmlns:wpi="http://schemas.microsoft.com/office/word/2010/wordprocessingInk" xmlns:wne="http://schemas.microsoft.com/office/word/2006/wordml" xmlns:wps="http://schemas.microsoft.com/office/word/2010/wordprocessingShape" mc:Ignorable="w14 w15 w16se w16cid w16 w16cex w16sdtdh w16du wp14">
   <w:abstractNum w:abstractNumId="0" w15:restartNumberingAfterBreak="0">
+    <w:nsid w:val="07F1498D"/>
+    <w:multiLevelType w:val="multilevel"/>
+    <w:tmpl w:val="EBB635D6"/>
+    <w:lvl w:ilvl="0">
+      <w:start w:val="1"/>
+      <w:numFmt w:val="bullet"/>
+      <w:lvlText w:val=""/>
+      <w:lvlJc w:val="left"/>
+      <w:pPr>
+        <w:tabs>
+          <w:tab w:val="num" w:pos="720"/>
+        </w:tabs>
+        <w:ind w:left="720" w:hanging="360"/>
+      </w:pPr>
+      <w:rPr>
+        <w:rFonts w:ascii="Symbol" w:hAnsi="Symbol" w:hint="default"/>
+        <w:sz w:val="20"/>
+      </w:rPr>
+    </w:lvl>
+    <w:lvl w:ilvl="1" w:tentative="1">
+      <w:start w:val="1"/>
+      <w:numFmt w:val="bullet"/>
+      <w:lvlText w:val="o"/>
+      <w:lvlJc w:val="left"/>
+      <w:pPr>
+        <w:tabs>
+          <w:tab w:val="num" w:pos="1440"/>
+        </w:tabs>
+        <w:ind w:left="1440" w:hanging="360"/>
+      </w:pPr>
+      <w:rPr>
+        <w:rFonts w:ascii="Courier New" w:hAnsi="Courier New" w:hint="default"/>
+        <w:sz w:val="20"/>
+      </w:rPr>
+    </w:lvl>
+    <w:lvl w:ilvl="2" w:tentative="1">
+      <w:start w:val="1"/>
+      <w:numFmt w:val="bullet"/>
+      <w:lvlText w:val=""/>
+      <w:lvlJc w:val="left"/>
+      <w:pPr>
+        <w:tabs>
+          <w:tab w:val="num" w:pos="2160"/>
+        </w:tabs>
+        <w:ind w:left="2160" w:hanging="360"/>
+      </w:pPr>
+      <w:rPr>
+        <w:rFonts w:ascii="Wingdings" w:hAnsi="Wingdings" w:hint="default"/>
+        <w:sz w:val="20"/>
+      </w:rPr>
+    </w:lvl>
+    <w:lvl w:ilvl="3" w:tentative="1">
+      <w:start w:val="1"/>
+      <w:numFmt w:val="bullet"/>
+      <w:lvlText w:val=""/>
+      <w:lvlJc w:val="left"/>
+      <w:pPr>
+        <w:tabs>
+          <w:tab w:val="num" w:pos="2880"/>
+        </w:tabs>
+        <w:ind w:left="2880" w:hanging="360"/>
+      </w:pPr>
+      <w:rPr>
+        <w:rFonts w:ascii="Wingdings" w:hAnsi="Wingdings" w:hint="default"/>
+        <w:sz w:val="20"/>
+      </w:rPr>
+    </w:lvl>
+    <w:lvl w:ilvl="4" w:tentative="1">
+      <w:start w:val="1"/>
+      <w:numFmt w:val="bullet"/>
+      <w:lvlText w:val=""/>
+      <w:lvlJc w:val="left"/>
+      <w:pPr>
+        <w:tabs>
+          <w:tab w:val="num" w:pos="3600"/>
+        </w:tabs>
+        <w:ind w:left="3600" w:hanging="360"/>
+      </w:pPr>
+      <w:rPr>
+        <w:rFonts w:ascii="Wingdings" w:hAnsi="Wingdings" w:hint="default"/>
+        <w:sz w:val="20"/>
+      </w:rPr>
+    </w:lvl>
+    <w:lvl w:ilvl="5" w:tentative="1">
+      <w:start w:val="1"/>
+      <w:numFmt w:val="bullet"/>
+      <w:lvlText w:val=""/>
+      <w:lvlJc w:val="left"/>
+      <w:pPr>
+        <w:tabs>
+          <w:tab w:val="num" w:pos="4320"/>
+        </w:tabs>
+        <w:ind w:left="4320" w:hanging="360"/>
+      </w:pPr>
+      <w:rPr>
+        <w:rFonts w:ascii="Wingdings" w:hAnsi="Wingdings" w:hint="default"/>
+        <w:sz w:val="20"/>
+      </w:rPr>
+    </w:lvl>
+    <w:lvl w:ilvl="6" w:tentative="1">
+      <w:start w:val="1"/>
+      <w:numFmt w:val="bullet"/>
+      <w:lvlText w:val=""/>
+      <w:lvlJc w:val="left"/>
+      <w:pPr>
+        <w:tabs>
+          <w:tab w:val="num" w:pos="5040"/>
+        </w:tabs>
+        <w:ind w:left="5040" w:hanging="360"/>
+      </w:pPr>
+      <w:rPr>
+        <w:rFonts w:ascii="Wingdings" w:hAnsi="Wingdings" w:hint="default"/>
+        <w:sz w:val="20"/>
+      </w:rPr>
+    </w:lvl>
+    <w:lvl w:ilvl="7" w:tentative="1">
+      <w:start w:val="1"/>
+      <w:numFmt w:val="bullet"/>
+      <w:lvlText w:val=""/>
+      <w:lvlJc w:val="left"/>
+      <w:pPr>
+        <w:tabs>
+          <w:tab w:val="num" w:pos="5760"/>
+        </w:tabs>
+        <w:ind w:left="5760" w:hanging="360"/>
+      </w:pPr>
+      <w:rPr>
+        <w:rFonts w:ascii="Wingdings" w:hAnsi="Wingdings" w:hint="default"/>
+        <w:sz w:val="20"/>
+      </w:rPr>
+    </w:lvl>
+    <w:lvl w:ilvl="8" w:tentative="1">
+      <w:start w:val="1"/>
+      <w:numFmt w:val="bullet"/>
+      <w:lvlText w:val=""/>
+      <w:lvlJc w:val="left"/>
+      <w:pPr>
+        <w:tabs>
+          <w:tab w:val="num" w:pos="6480"/>
+        </w:tabs>
+        <w:ind w:left="6480" w:hanging="360"/>
+      </w:pPr>
+      <w:rPr>
+        <w:rFonts w:ascii="Wingdings" w:hAnsi="Wingdings" w:hint="default"/>
+        <w:sz w:val="20"/>
+      </w:rPr>
+    </w:lvl>
+  </w:abstractNum>
+  <w:abstractNum w:abstractNumId="1" w15:restartNumberingAfterBreak="0">
+    <w:nsid w:val="0CC3365F"/>
+    <w:multiLevelType w:val="multilevel"/>
+    <w:tmpl w:val="0E1A59CE"/>
+    <w:lvl w:ilvl="0">
+      <w:start w:val="1"/>
+      <w:numFmt w:val="bullet"/>
+      <w:lvlText w:val=""/>
+      <w:lvlJc w:val="left"/>
+      <w:pPr>
+        <w:tabs>
+          <w:tab w:val="num" w:pos="720"/>
+        </w:tabs>
+        <w:ind w:left="720" w:hanging="360"/>
+      </w:pPr>
+      <w:rPr>
+        <w:rFonts w:ascii="Symbol" w:hAnsi="Symbol" w:hint="default"/>
+        <w:sz w:val="20"/>
+      </w:rPr>
+    </w:lvl>
+    <w:lvl w:ilvl="1" w:tentative="1">
+      <w:start w:val="1"/>
+      <w:numFmt w:val="bullet"/>
+      <w:lvlText w:val="o"/>
+      <w:lvlJc w:val="left"/>
+      <w:pPr>
+        <w:tabs>
+          <w:tab w:val="num" w:pos="1440"/>
+        </w:tabs>
+        <w:ind w:left="1440" w:hanging="360"/>
+      </w:pPr>
+      <w:rPr>
+        <w:rFonts w:ascii="Courier New" w:hAnsi="Courier New" w:hint="default"/>
+        <w:sz w:val="20"/>
+      </w:rPr>
+    </w:lvl>
+    <w:lvl w:ilvl="2" w:tentative="1">
+      <w:start w:val="1"/>
+      <w:numFmt w:val="bullet"/>
+      <w:lvlText w:val=""/>
+      <w:lvlJc w:val="left"/>
+      <w:pPr>
+        <w:tabs>
+          <w:tab w:val="num" w:pos="2160"/>
+        </w:tabs>
+        <w:ind w:left="2160" w:hanging="360"/>
+      </w:pPr>
+      <w:rPr>
+        <w:rFonts w:ascii="Wingdings" w:hAnsi="Wingdings" w:hint="default"/>
+        <w:sz w:val="20"/>
+      </w:rPr>
+    </w:lvl>
+    <w:lvl w:ilvl="3" w:tentative="1">
+      <w:start w:val="1"/>
+      <w:numFmt w:val="bullet"/>
+      <w:lvlText w:val=""/>
+      <w:lvlJc w:val="left"/>
+      <w:pPr>
+        <w:tabs>
+          <w:tab w:val="num" w:pos="2880"/>
+        </w:tabs>
+        <w:ind w:left="2880" w:hanging="360"/>
+      </w:pPr>
+      <w:rPr>
+        <w:rFonts w:ascii="Wingdings" w:hAnsi="Wingdings" w:hint="default"/>
+        <w:sz w:val="20"/>
+      </w:rPr>
+    </w:lvl>
+    <w:lvl w:ilvl="4" w:tentative="1">
+      <w:start w:val="1"/>
+      <w:numFmt w:val="bullet"/>
+      <w:lvlText w:val=""/>
+      <w:lvlJc w:val="left"/>
+      <w:pPr>
+        <w:tabs>
+          <w:tab w:val="num" w:pos="3600"/>
+        </w:tabs>
+        <w:ind w:left="3600" w:hanging="360"/>
+      </w:pPr>
+      <w:rPr>
+        <w:rFonts w:ascii="Wingdings" w:hAnsi="Wingdings" w:hint="default"/>
+        <w:sz w:val="20"/>
+      </w:rPr>
+    </w:lvl>
+    <w:lvl w:ilvl="5" w:tentative="1">
+      <w:start w:val="1"/>
+      <w:numFmt w:val="bullet"/>
+      <w:lvlText w:val=""/>
+      <w:lvlJc w:val="left"/>
+      <w:pPr>
+        <w:tabs>
+          <w:tab w:val="num" w:pos="4320"/>
+        </w:tabs>
+        <w:ind w:left="4320" w:hanging="360"/>
+      </w:pPr>
+      <w:rPr>
+        <w:rFonts w:ascii="Wingdings" w:hAnsi="Wingdings" w:hint="default"/>
+        <w:sz w:val="20"/>
+      </w:rPr>
+    </w:lvl>
+    <w:lvl w:ilvl="6" w:tentative="1">
+      <w:start w:val="1"/>
+      <w:numFmt w:val="bullet"/>
+      <w:lvlText w:val=""/>
+      <w:lvlJc w:val="left"/>
+      <w:pPr>
+        <w:tabs>
+          <w:tab w:val="num" w:pos="5040"/>
+        </w:tabs>
+        <w:ind w:left="5040" w:hanging="360"/>
+      </w:pPr>
+      <w:rPr>
+        <w:rFonts w:ascii="Wingdings" w:hAnsi="Wingdings" w:hint="default"/>
+        <w:sz w:val="20"/>
+      </w:rPr>
+    </w:lvl>
+    <w:lvl w:ilvl="7" w:tentative="1">
+      <w:start w:val="1"/>
+      <w:numFmt w:val="bullet"/>
+      <w:lvlText w:val=""/>
+      <w:lvlJc w:val="left"/>
+      <w:pPr>
+        <w:tabs>
+          <w:tab w:val="num" w:pos="5760"/>
+        </w:tabs>
+        <w:ind w:left="5760" w:hanging="360"/>
+      </w:pPr>
+      <w:rPr>
+        <w:rFonts w:ascii="Wingdings" w:hAnsi="Wingdings" w:hint="default"/>
+        <w:sz w:val="20"/>
+      </w:rPr>
+    </w:lvl>
+    <w:lvl w:ilvl="8" w:tentative="1">
+      <w:start w:val="1"/>
+      <w:numFmt w:val="bullet"/>
+      <w:lvlText w:val=""/>
+      <w:lvlJc w:val="left"/>
+      <w:pPr>
+        <w:tabs>
+          <w:tab w:val="num" w:pos="6480"/>
+        </w:tabs>
+        <w:ind w:left="6480" w:hanging="360"/>
+      </w:pPr>
+      <w:rPr>
+        <w:rFonts w:ascii="Wingdings" w:hAnsi="Wingdings" w:hint="default"/>
+        <w:sz w:val="20"/>
+      </w:rPr>
+    </w:lvl>
+  </w:abstractNum>
+  <w:abstractNum w:abstractNumId="2" w15:restartNumberingAfterBreak="0">
     <w:nsid w:val="122538C6"/>
     <w:multiLevelType w:val="multilevel"/>
     <w:tmpl w:val="9042A5A4"/>
@@ -1810,7 +2258,7 @@
       </w:rPr>
     </w:lvl>
   </w:abstractNum>
-  <w:abstractNum w:abstractNumId="1" w15:restartNumberingAfterBreak="0">
+  <w:abstractNum w:abstractNumId="3" w15:restartNumberingAfterBreak="0">
     <w:nsid w:val="13A307E7"/>
     <w:multiLevelType w:val="multilevel"/>
     <w:tmpl w:val="A344EC18"/>
@@ -1959,7 +2407,7 @@
       </w:rPr>
     </w:lvl>
   </w:abstractNum>
-  <w:abstractNum w:abstractNumId="2" w15:restartNumberingAfterBreak="0">
+  <w:abstractNum w:abstractNumId="4" w15:restartNumberingAfterBreak="0">
     <w:nsid w:val="18B765F8"/>
     <w:multiLevelType w:val="multilevel"/>
     <w:tmpl w:val="63A63E08"/>
@@ -2108,7 +2556,156 @@
       </w:rPr>
     </w:lvl>
   </w:abstractNum>
-  <w:abstractNum w:abstractNumId="3" w15:restartNumberingAfterBreak="0">
+  <w:abstractNum w:abstractNumId="5" w15:restartNumberingAfterBreak="0">
+    <w:nsid w:val="1A4919FD"/>
+    <w:multiLevelType w:val="multilevel"/>
+    <w:tmpl w:val="4EDE0B7E"/>
+    <w:lvl w:ilvl="0">
+      <w:start w:val="1"/>
+      <w:numFmt w:val="bullet"/>
+      <w:lvlText w:val=""/>
+      <w:lvlJc w:val="left"/>
+      <w:pPr>
+        <w:tabs>
+          <w:tab w:val="num" w:pos="720"/>
+        </w:tabs>
+        <w:ind w:left="720" w:hanging="360"/>
+      </w:pPr>
+      <w:rPr>
+        <w:rFonts w:ascii="Symbol" w:hAnsi="Symbol" w:hint="default"/>
+        <w:sz w:val="20"/>
+      </w:rPr>
+    </w:lvl>
+    <w:lvl w:ilvl="1" w:tentative="1">
+      <w:start w:val="1"/>
+      <w:numFmt w:val="bullet"/>
+      <w:lvlText w:val="o"/>
+      <w:lvlJc w:val="left"/>
+      <w:pPr>
+        <w:tabs>
+          <w:tab w:val="num" w:pos="1440"/>
+        </w:tabs>
+        <w:ind w:left="1440" w:hanging="360"/>
+      </w:pPr>
+      <w:rPr>
+        <w:rFonts w:ascii="Courier New" w:hAnsi="Courier New" w:hint="default"/>
+        <w:sz w:val="20"/>
+      </w:rPr>
+    </w:lvl>
+    <w:lvl w:ilvl="2" w:tentative="1">
+      <w:start w:val="1"/>
+      <w:numFmt w:val="bullet"/>
+      <w:lvlText w:val=""/>
+      <w:lvlJc w:val="left"/>
+      <w:pPr>
+        <w:tabs>
+          <w:tab w:val="num" w:pos="2160"/>
+        </w:tabs>
+        <w:ind w:left="2160" w:hanging="360"/>
+      </w:pPr>
+      <w:rPr>
+        <w:rFonts w:ascii="Wingdings" w:hAnsi="Wingdings" w:hint="default"/>
+        <w:sz w:val="20"/>
+      </w:rPr>
+    </w:lvl>
+    <w:lvl w:ilvl="3" w:tentative="1">
+      <w:start w:val="1"/>
+      <w:numFmt w:val="bullet"/>
+      <w:lvlText w:val=""/>
+      <w:lvlJc w:val="left"/>
+      <w:pPr>
+        <w:tabs>
+          <w:tab w:val="num" w:pos="2880"/>
+        </w:tabs>
+        <w:ind w:left="2880" w:hanging="360"/>
+      </w:pPr>
+      <w:rPr>
+        <w:rFonts w:ascii="Wingdings" w:hAnsi="Wingdings" w:hint="default"/>
+        <w:sz w:val="20"/>
+      </w:rPr>
+    </w:lvl>
+    <w:lvl w:ilvl="4" w:tentative="1">
+      <w:start w:val="1"/>
+      <w:numFmt w:val="bullet"/>
+      <w:lvlText w:val=""/>
+      <w:lvlJc w:val="left"/>
+      <w:pPr>
+        <w:tabs>
+          <w:tab w:val="num" w:pos="3600"/>
+        </w:tabs>
+        <w:ind w:left="3600" w:hanging="360"/>
+      </w:pPr>
+      <w:rPr>
+        <w:rFonts w:ascii="Wingdings" w:hAnsi="Wingdings" w:hint="default"/>
+        <w:sz w:val="20"/>
+      </w:rPr>
+    </w:lvl>
+    <w:lvl w:ilvl="5" w:tentative="1">
+      <w:start w:val="1"/>
+      <w:numFmt w:val="bullet"/>
+      <w:lvlText w:val=""/>
+      <w:lvlJc w:val="left"/>
+      <w:pPr>
+        <w:tabs>
+          <w:tab w:val="num" w:pos="4320"/>
+        </w:tabs>
+        <w:ind w:left="4320" w:hanging="360"/>
+      </w:pPr>
+      <w:rPr>
+        <w:rFonts w:ascii="Wingdings" w:hAnsi="Wingdings" w:hint="default"/>
+        <w:sz w:val="20"/>
+      </w:rPr>
+    </w:lvl>
+    <w:lvl w:ilvl="6" w:tentative="1">
+      <w:start w:val="1"/>
+      <w:numFmt w:val="bullet"/>
+      <w:lvlText w:val=""/>
+      <w:lvlJc w:val="left"/>
+      <w:pPr>
+        <w:tabs>
+          <w:tab w:val="num" w:pos="5040"/>
+        </w:tabs>
+        <w:ind w:left="5040" w:hanging="360"/>
+      </w:pPr>
+      <w:rPr>
+        <w:rFonts w:ascii="Wingdings" w:hAnsi="Wingdings" w:hint="default"/>
+        <w:sz w:val="20"/>
+      </w:rPr>
+    </w:lvl>
+    <w:lvl w:ilvl="7" w:tentative="1">
+      <w:start w:val="1"/>
+      <w:numFmt w:val="bullet"/>
+      <w:lvlText w:val=""/>
+      <w:lvlJc w:val="left"/>
+      <w:pPr>
+        <w:tabs>
+          <w:tab w:val="num" w:pos="5760"/>
+        </w:tabs>
+        <w:ind w:left="5760" w:hanging="360"/>
+      </w:pPr>
+      <w:rPr>
+        <w:rFonts w:ascii="Wingdings" w:hAnsi="Wingdings" w:hint="default"/>
+        <w:sz w:val="20"/>
+      </w:rPr>
+    </w:lvl>
+    <w:lvl w:ilvl="8" w:tentative="1">
+      <w:start w:val="1"/>
+      <w:numFmt w:val="bullet"/>
+      <w:lvlText w:val=""/>
+      <w:lvlJc w:val="left"/>
+      <w:pPr>
+        <w:tabs>
+          <w:tab w:val="num" w:pos="6480"/>
+        </w:tabs>
+        <w:ind w:left="6480" w:hanging="360"/>
+      </w:pPr>
+      <w:rPr>
+        <w:rFonts w:ascii="Wingdings" w:hAnsi="Wingdings" w:hint="default"/>
+        <w:sz w:val="20"/>
+      </w:rPr>
+    </w:lvl>
+  </w:abstractNum>
+  <w:abstractNum w:abstractNumId="6" w15:restartNumberingAfterBreak="0">
     <w:nsid w:val="228E6382"/>
     <w:multiLevelType w:val="multilevel"/>
     <w:tmpl w:val="84321742"/>
@@ -2225,7 +2822,7 @@
       </w:pPr>
     </w:lvl>
   </w:abstractNum>
-  <w:abstractNum w:abstractNumId="4" w15:restartNumberingAfterBreak="0">
+  <w:abstractNum w:abstractNumId="7" w15:restartNumberingAfterBreak="0">
     <w:nsid w:val="22AE1342"/>
     <w:multiLevelType w:val="multilevel"/>
     <w:tmpl w:val="E326A536"/>
@@ -2342,7 +2939,213 @@
       </w:pPr>
     </w:lvl>
   </w:abstractNum>
-  <w:abstractNum w:abstractNumId="5" w15:restartNumberingAfterBreak="0">
+  <w:abstractNum w:abstractNumId="8" w15:restartNumberingAfterBreak="0">
+    <w:nsid w:val="2351131D"/>
+    <w:multiLevelType w:val="hybridMultilevel"/>
+    <w:tmpl w:val="479C9338"/>
+    <w:lvl w:ilvl="0" w:tplc="0413000F">
+      <w:start w:val="1"/>
+      <w:numFmt w:val="decimal"/>
+      <w:lvlText w:val="%1."/>
+      <w:lvlJc w:val="left"/>
+      <w:pPr>
+        <w:ind w:left="360" w:hanging="360"/>
+      </w:pPr>
+      <w:rPr>
+        <w:rFonts w:hint="default"/>
+      </w:rPr>
+    </w:lvl>
+    <w:lvl w:ilvl="1" w:tplc="04130019" w:tentative="1">
+      <w:start w:val="1"/>
+      <w:numFmt w:val="lowerLetter"/>
+      <w:lvlText w:val="%2."/>
+      <w:lvlJc w:val="left"/>
+      <w:pPr>
+        <w:ind w:left="1080" w:hanging="360"/>
+      </w:pPr>
+    </w:lvl>
+    <w:lvl w:ilvl="2" w:tplc="0413001B" w:tentative="1">
+      <w:start w:val="1"/>
+      <w:numFmt w:val="lowerRoman"/>
+      <w:lvlText w:val="%3."/>
+      <w:lvlJc w:val="right"/>
+      <w:pPr>
+        <w:ind w:left="1800" w:hanging="180"/>
+      </w:pPr>
+    </w:lvl>
+    <w:lvl w:ilvl="3" w:tplc="0413000F" w:tentative="1">
+      <w:start w:val="1"/>
+      <w:numFmt w:val="decimal"/>
+      <w:lvlText w:val="%4."/>
+      <w:lvlJc w:val="left"/>
+      <w:pPr>
+        <w:ind w:left="2520" w:hanging="360"/>
+      </w:pPr>
+    </w:lvl>
+    <w:lvl w:ilvl="4" w:tplc="04130019" w:tentative="1">
+      <w:start w:val="1"/>
+      <w:numFmt w:val="lowerLetter"/>
+      <w:lvlText w:val="%5."/>
+      <w:lvlJc w:val="left"/>
+      <w:pPr>
+        <w:ind w:left="3240" w:hanging="360"/>
+      </w:pPr>
+    </w:lvl>
+    <w:lvl w:ilvl="5" w:tplc="0413001B" w:tentative="1">
+      <w:start w:val="1"/>
+      <w:numFmt w:val="lowerRoman"/>
+      <w:lvlText w:val="%6."/>
+      <w:lvlJc w:val="right"/>
+      <w:pPr>
+        <w:ind w:left="3960" w:hanging="180"/>
+      </w:pPr>
+    </w:lvl>
+    <w:lvl w:ilvl="6" w:tplc="0413000F" w:tentative="1">
+      <w:start w:val="1"/>
+      <w:numFmt w:val="decimal"/>
+      <w:lvlText w:val="%7."/>
+      <w:lvlJc w:val="left"/>
+      <w:pPr>
+        <w:ind w:left="4680" w:hanging="360"/>
+      </w:pPr>
+    </w:lvl>
+    <w:lvl w:ilvl="7" w:tplc="04130019" w:tentative="1">
+      <w:start w:val="1"/>
+      <w:numFmt w:val="lowerLetter"/>
+      <w:lvlText w:val="%8."/>
+      <w:lvlJc w:val="left"/>
+      <w:pPr>
+        <w:ind w:left="5400" w:hanging="360"/>
+      </w:pPr>
+    </w:lvl>
+    <w:lvl w:ilvl="8" w:tplc="0413001B" w:tentative="1">
+      <w:start w:val="1"/>
+      <w:numFmt w:val="lowerRoman"/>
+      <w:lvlText w:val="%9."/>
+      <w:lvlJc w:val="right"/>
+      <w:pPr>
+        <w:ind w:left="6120" w:hanging="180"/>
+      </w:pPr>
+    </w:lvl>
+  </w:abstractNum>
+  <w:abstractNum w:abstractNumId="9" w15:restartNumberingAfterBreak="0">
+    <w:nsid w:val="2FF51580"/>
+    <w:multiLevelType w:val="multilevel"/>
+    <w:tmpl w:val="E7F07024"/>
+    <w:lvl w:ilvl="0">
+      <w:start w:val="1"/>
+      <w:numFmt w:val="decimal"/>
+      <w:lvlText w:val="%1."/>
+      <w:lvlJc w:val="left"/>
+      <w:pPr>
+        <w:tabs>
+          <w:tab w:val="num" w:pos="360"/>
+        </w:tabs>
+        <w:ind w:left="360" w:hanging="360"/>
+      </w:pPr>
+    </w:lvl>
+    <w:lvl w:ilvl="1">
+      <w:start w:val="1"/>
+      <w:numFmt w:val="bullet"/>
+      <w:lvlText w:val="o"/>
+      <w:lvlJc w:val="left"/>
+      <w:pPr>
+        <w:tabs>
+          <w:tab w:val="num" w:pos="1080"/>
+        </w:tabs>
+        <w:ind w:left="1080" w:hanging="360"/>
+      </w:pPr>
+      <w:rPr>
+        <w:rFonts w:ascii="Courier New" w:hAnsi="Courier New" w:hint="default"/>
+        <w:sz w:val="20"/>
+      </w:rPr>
+    </w:lvl>
+    <w:lvl w:ilvl="2" w:tentative="1">
+      <w:start w:val="1"/>
+      <w:numFmt w:val="decimal"/>
+      <w:lvlText w:val="%3."/>
+      <w:lvlJc w:val="left"/>
+      <w:pPr>
+        <w:tabs>
+          <w:tab w:val="num" w:pos="1800"/>
+        </w:tabs>
+        <w:ind w:left="1800" w:hanging="360"/>
+      </w:pPr>
+    </w:lvl>
+    <w:lvl w:ilvl="3" w:tentative="1">
+      <w:start w:val="1"/>
+      <w:numFmt w:val="decimal"/>
+      <w:lvlText w:val="%4."/>
+      <w:lvlJc w:val="left"/>
+      <w:pPr>
+        <w:tabs>
+          <w:tab w:val="num" w:pos="2520"/>
+        </w:tabs>
+        <w:ind w:left="2520" w:hanging="360"/>
+      </w:pPr>
+    </w:lvl>
+    <w:lvl w:ilvl="4" w:tentative="1">
+      <w:start w:val="1"/>
+      <w:numFmt w:val="decimal"/>
+      <w:lvlText w:val="%5."/>
+      <w:lvlJc w:val="left"/>
+      <w:pPr>
+        <w:tabs>
+          <w:tab w:val="num" w:pos="3240"/>
+        </w:tabs>
+        <w:ind w:left="3240" w:hanging="360"/>
+      </w:pPr>
+    </w:lvl>
+    <w:lvl w:ilvl="5" w:tentative="1">
+      <w:start w:val="1"/>
+      <w:numFmt w:val="decimal"/>
+      <w:lvlText w:val="%6."/>
+      <w:lvlJc w:val="left"/>
+      <w:pPr>
+        <w:tabs>
+          <w:tab w:val="num" w:pos="3960"/>
+        </w:tabs>
+        <w:ind w:left="3960" w:hanging="360"/>
+      </w:pPr>
+    </w:lvl>
+    <w:lvl w:ilvl="6" w:tentative="1">
+      <w:start w:val="1"/>
+      <w:numFmt w:val="decimal"/>
+      <w:lvlText w:val="%7."/>
+      <w:lvlJc w:val="left"/>
+      <w:pPr>
+        <w:tabs>
+          <w:tab w:val="num" w:pos="4680"/>
+        </w:tabs>
+        <w:ind w:left="4680" w:hanging="360"/>
+      </w:pPr>
+    </w:lvl>
+    <w:lvl w:ilvl="7" w:tentative="1">
+      <w:start w:val="1"/>
+      <w:numFmt w:val="decimal"/>
+      <w:lvlText w:val="%8."/>
+      <w:lvlJc w:val="left"/>
+      <w:pPr>
+        <w:tabs>
+          <w:tab w:val="num" w:pos="5400"/>
+        </w:tabs>
+        <w:ind w:left="5400" w:hanging="360"/>
+      </w:pPr>
+    </w:lvl>
+    <w:lvl w:ilvl="8" w:tentative="1">
+      <w:start w:val="1"/>
+      <w:numFmt w:val="decimal"/>
+      <w:lvlText w:val="%9."/>
+      <w:lvlJc w:val="left"/>
+      <w:pPr>
+        <w:tabs>
+          <w:tab w:val="num" w:pos="6120"/>
+        </w:tabs>
+        <w:ind w:left="6120" w:hanging="360"/>
+      </w:pPr>
+    </w:lvl>
+  </w:abstractNum>
+  <w:abstractNum w:abstractNumId="10" w15:restartNumberingAfterBreak="0">
     <w:nsid w:val="36CC74FC"/>
     <w:multiLevelType w:val="multilevel"/>
     <w:tmpl w:val="8E365460"/>
@@ -2491,7 +3294,305 @@
       </w:rPr>
     </w:lvl>
   </w:abstractNum>
-  <w:abstractNum w:abstractNumId="6" w15:restartNumberingAfterBreak="0">
+  <w:abstractNum w:abstractNumId="11" w15:restartNumberingAfterBreak="0">
+    <w:nsid w:val="441F1E5E"/>
+    <w:multiLevelType w:val="multilevel"/>
+    <w:tmpl w:val="719C0660"/>
+    <w:lvl w:ilvl="0">
+      <w:start w:val="1"/>
+      <w:numFmt w:val="bullet"/>
+      <w:lvlText w:val=""/>
+      <w:lvlJc w:val="left"/>
+      <w:pPr>
+        <w:tabs>
+          <w:tab w:val="num" w:pos="720"/>
+        </w:tabs>
+        <w:ind w:left="720" w:hanging="360"/>
+      </w:pPr>
+      <w:rPr>
+        <w:rFonts w:ascii="Symbol" w:hAnsi="Symbol" w:hint="default"/>
+        <w:sz w:val="20"/>
+      </w:rPr>
+    </w:lvl>
+    <w:lvl w:ilvl="1" w:tentative="1">
+      <w:start w:val="1"/>
+      <w:numFmt w:val="bullet"/>
+      <w:lvlText w:val="o"/>
+      <w:lvlJc w:val="left"/>
+      <w:pPr>
+        <w:tabs>
+          <w:tab w:val="num" w:pos="1440"/>
+        </w:tabs>
+        <w:ind w:left="1440" w:hanging="360"/>
+      </w:pPr>
+      <w:rPr>
+        <w:rFonts w:ascii="Courier New" w:hAnsi="Courier New" w:hint="default"/>
+        <w:sz w:val="20"/>
+      </w:rPr>
+    </w:lvl>
+    <w:lvl w:ilvl="2" w:tentative="1">
+      <w:start w:val="1"/>
+      <w:numFmt w:val="bullet"/>
+      <w:lvlText w:val=""/>
+      <w:lvlJc w:val="left"/>
+      <w:pPr>
+        <w:tabs>
+          <w:tab w:val="num" w:pos="2160"/>
+        </w:tabs>
+        <w:ind w:left="2160" w:hanging="360"/>
+      </w:pPr>
+      <w:rPr>
+        <w:rFonts w:ascii="Wingdings" w:hAnsi="Wingdings" w:hint="default"/>
+        <w:sz w:val="20"/>
+      </w:rPr>
+    </w:lvl>
+    <w:lvl w:ilvl="3" w:tentative="1">
+      <w:start w:val="1"/>
+      <w:numFmt w:val="bullet"/>
+      <w:lvlText w:val=""/>
+      <w:lvlJc w:val="left"/>
+      <w:pPr>
+        <w:tabs>
+          <w:tab w:val="num" w:pos="2880"/>
+        </w:tabs>
+        <w:ind w:left="2880" w:hanging="360"/>
+      </w:pPr>
+      <w:rPr>
+        <w:rFonts w:ascii="Wingdings" w:hAnsi="Wingdings" w:hint="default"/>
+        <w:sz w:val="20"/>
+      </w:rPr>
+    </w:lvl>
+    <w:lvl w:ilvl="4" w:tentative="1">
+      <w:start w:val="1"/>
+      <w:numFmt w:val="bullet"/>
+      <w:lvlText w:val=""/>
+      <w:lvlJc w:val="left"/>
+      <w:pPr>
+        <w:tabs>
+          <w:tab w:val="num" w:pos="3600"/>
+        </w:tabs>
+        <w:ind w:left="3600" w:hanging="360"/>
+      </w:pPr>
+      <w:rPr>
+        <w:rFonts w:ascii="Wingdings" w:hAnsi="Wingdings" w:hint="default"/>
+        <w:sz w:val="20"/>
+      </w:rPr>
+    </w:lvl>
+    <w:lvl w:ilvl="5" w:tentative="1">
+      <w:start w:val="1"/>
+      <w:numFmt w:val="bullet"/>
+      <w:lvlText w:val=""/>
+      <w:lvlJc w:val="left"/>
+      <w:pPr>
+        <w:tabs>
+          <w:tab w:val="num" w:pos="4320"/>
+        </w:tabs>
+        <w:ind w:left="4320" w:hanging="360"/>
+      </w:pPr>
+      <w:rPr>
+        <w:rFonts w:ascii="Wingdings" w:hAnsi="Wingdings" w:hint="default"/>
+        <w:sz w:val="20"/>
+      </w:rPr>
+    </w:lvl>
+    <w:lvl w:ilvl="6" w:tentative="1">
+      <w:start w:val="1"/>
+      <w:numFmt w:val="bullet"/>
+      <w:lvlText w:val=""/>
+      <w:lvlJc w:val="left"/>
+      <w:pPr>
+        <w:tabs>
+          <w:tab w:val="num" w:pos="5040"/>
+        </w:tabs>
+        <w:ind w:left="5040" w:hanging="360"/>
+      </w:pPr>
+      <w:rPr>
+        <w:rFonts w:ascii="Wingdings" w:hAnsi="Wingdings" w:hint="default"/>
+        <w:sz w:val="20"/>
+      </w:rPr>
+    </w:lvl>
+    <w:lvl w:ilvl="7" w:tentative="1">
+      <w:start w:val="1"/>
+      <w:numFmt w:val="bullet"/>
+      <w:lvlText w:val=""/>
+      <w:lvlJc w:val="left"/>
+      <w:pPr>
+        <w:tabs>
+          <w:tab w:val="num" w:pos="5760"/>
+        </w:tabs>
+        <w:ind w:left="5760" w:hanging="360"/>
+      </w:pPr>
+      <w:rPr>
+        <w:rFonts w:ascii="Wingdings" w:hAnsi="Wingdings" w:hint="default"/>
+        <w:sz w:val="20"/>
+      </w:rPr>
+    </w:lvl>
+    <w:lvl w:ilvl="8" w:tentative="1">
+      <w:start w:val="1"/>
+      <w:numFmt w:val="bullet"/>
+      <w:lvlText w:val=""/>
+      <w:lvlJc w:val="left"/>
+      <w:pPr>
+        <w:tabs>
+          <w:tab w:val="num" w:pos="6480"/>
+        </w:tabs>
+        <w:ind w:left="6480" w:hanging="360"/>
+      </w:pPr>
+      <w:rPr>
+        <w:rFonts w:ascii="Wingdings" w:hAnsi="Wingdings" w:hint="default"/>
+        <w:sz w:val="20"/>
+      </w:rPr>
+    </w:lvl>
+  </w:abstractNum>
+  <w:abstractNum w:abstractNumId="12" w15:restartNumberingAfterBreak="0">
+    <w:nsid w:val="483843D9"/>
+    <w:multiLevelType w:val="multilevel"/>
+    <w:tmpl w:val="2D94E554"/>
+    <w:lvl w:ilvl="0">
+      <w:start w:val="1"/>
+      <w:numFmt w:val="bullet"/>
+      <w:lvlText w:val=""/>
+      <w:lvlJc w:val="left"/>
+      <w:pPr>
+        <w:tabs>
+          <w:tab w:val="num" w:pos="720"/>
+        </w:tabs>
+        <w:ind w:left="720" w:hanging="360"/>
+      </w:pPr>
+      <w:rPr>
+        <w:rFonts w:ascii="Symbol" w:hAnsi="Symbol" w:hint="default"/>
+        <w:sz w:val="20"/>
+      </w:rPr>
+    </w:lvl>
+    <w:lvl w:ilvl="1" w:tentative="1">
+      <w:start w:val="1"/>
+      <w:numFmt w:val="bullet"/>
+      <w:lvlText w:val="o"/>
+      <w:lvlJc w:val="left"/>
+      <w:pPr>
+        <w:tabs>
+          <w:tab w:val="num" w:pos="1440"/>
+        </w:tabs>
+        <w:ind w:left="1440" w:hanging="360"/>
+      </w:pPr>
+      <w:rPr>
+        <w:rFonts w:ascii="Courier New" w:hAnsi="Courier New" w:hint="default"/>
+        <w:sz w:val="20"/>
+      </w:rPr>
+    </w:lvl>
+    <w:lvl w:ilvl="2" w:tentative="1">
+      <w:start w:val="1"/>
+      <w:numFmt w:val="bullet"/>
+      <w:lvlText w:val=""/>
+      <w:lvlJc w:val="left"/>
+      <w:pPr>
+        <w:tabs>
+          <w:tab w:val="num" w:pos="2160"/>
+        </w:tabs>
+        <w:ind w:left="2160" w:hanging="360"/>
+      </w:pPr>
+      <w:rPr>
+        <w:rFonts w:ascii="Wingdings" w:hAnsi="Wingdings" w:hint="default"/>
+        <w:sz w:val="20"/>
+      </w:rPr>
+    </w:lvl>
+    <w:lvl w:ilvl="3" w:tentative="1">
+      <w:start w:val="1"/>
+      <w:numFmt w:val="bullet"/>
+      <w:lvlText w:val=""/>
+      <w:lvlJc w:val="left"/>
+      <w:pPr>
+        <w:tabs>
+          <w:tab w:val="num" w:pos="2880"/>
+        </w:tabs>
+        <w:ind w:left="2880" w:hanging="360"/>
+      </w:pPr>
+      <w:rPr>
+        <w:rFonts w:ascii="Wingdings" w:hAnsi="Wingdings" w:hint="default"/>
+        <w:sz w:val="20"/>
+      </w:rPr>
+    </w:lvl>
+    <w:lvl w:ilvl="4" w:tentative="1">
+      <w:start w:val="1"/>
+      <w:numFmt w:val="bullet"/>
+      <w:lvlText w:val=""/>
+      <w:lvlJc w:val="left"/>
+      <w:pPr>
+        <w:tabs>
+          <w:tab w:val="num" w:pos="3600"/>
+        </w:tabs>
+        <w:ind w:left="3600" w:hanging="360"/>
+      </w:pPr>
+      <w:rPr>
+        <w:rFonts w:ascii="Wingdings" w:hAnsi="Wingdings" w:hint="default"/>
+        <w:sz w:val="20"/>
+      </w:rPr>
+    </w:lvl>
+    <w:lvl w:ilvl="5" w:tentative="1">
+      <w:start w:val="1"/>
+      <w:numFmt w:val="bullet"/>
+      <w:lvlText w:val=""/>
+      <w:lvlJc w:val="left"/>
+      <w:pPr>
+        <w:tabs>
+          <w:tab w:val="num" w:pos="4320"/>
+        </w:tabs>
+        <w:ind w:left="4320" w:hanging="360"/>
+      </w:pPr>
+      <w:rPr>
+        <w:rFonts w:ascii="Wingdings" w:hAnsi="Wingdings" w:hint="default"/>
+        <w:sz w:val="20"/>
+      </w:rPr>
+    </w:lvl>
+    <w:lvl w:ilvl="6" w:tentative="1">
+      <w:start w:val="1"/>
+      <w:numFmt w:val="bullet"/>
+      <w:lvlText w:val=""/>
+      <w:lvlJc w:val="left"/>
+      <w:pPr>
+        <w:tabs>
+          <w:tab w:val="num" w:pos="5040"/>
+        </w:tabs>
+        <w:ind w:left="5040" w:hanging="360"/>
+      </w:pPr>
+      <w:rPr>
+        <w:rFonts w:ascii="Wingdings" w:hAnsi="Wingdings" w:hint="default"/>
+        <w:sz w:val="20"/>
+      </w:rPr>
+    </w:lvl>
+    <w:lvl w:ilvl="7" w:tentative="1">
+      <w:start w:val="1"/>
+      <w:numFmt w:val="bullet"/>
+      <w:lvlText w:val=""/>
+      <w:lvlJc w:val="left"/>
+      <w:pPr>
+        <w:tabs>
+          <w:tab w:val="num" w:pos="5760"/>
+        </w:tabs>
+        <w:ind w:left="5760" w:hanging="360"/>
+      </w:pPr>
+      <w:rPr>
+        <w:rFonts w:ascii="Wingdings" w:hAnsi="Wingdings" w:hint="default"/>
+        <w:sz w:val="20"/>
+      </w:rPr>
+    </w:lvl>
+    <w:lvl w:ilvl="8" w:tentative="1">
+      <w:start w:val="1"/>
+      <w:numFmt w:val="bullet"/>
+      <w:lvlText w:val=""/>
+      <w:lvlJc w:val="left"/>
+      <w:pPr>
+        <w:tabs>
+          <w:tab w:val="num" w:pos="6480"/>
+        </w:tabs>
+        <w:ind w:left="6480" w:hanging="360"/>
+      </w:pPr>
+      <w:rPr>
+        <w:rFonts w:ascii="Wingdings" w:hAnsi="Wingdings" w:hint="default"/>
+        <w:sz w:val="20"/>
+      </w:rPr>
+    </w:lvl>
+  </w:abstractNum>
+  <w:abstractNum w:abstractNumId="13" w15:restartNumberingAfterBreak="0">
     <w:nsid w:val="4CDB34A4"/>
     <w:multiLevelType w:val="multilevel"/>
     <w:tmpl w:val="593A945A"/>
@@ -2640,7 +3741,156 @@
       </w:rPr>
     </w:lvl>
   </w:abstractNum>
-  <w:abstractNum w:abstractNumId="7" w15:restartNumberingAfterBreak="0">
+  <w:abstractNum w:abstractNumId="14" w15:restartNumberingAfterBreak="0">
+    <w:nsid w:val="50B316B0"/>
+    <w:multiLevelType w:val="multilevel"/>
+    <w:tmpl w:val="1AEC2FBE"/>
+    <w:lvl w:ilvl="0">
+      <w:start w:val="1"/>
+      <w:numFmt w:val="bullet"/>
+      <w:lvlText w:val=""/>
+      <w:lvlJc w:val="left"/>
+      <w:pPr>
+        <w:tabs>
+          <w:tab w:val="num" w:pos="720"/>
+        </w:tabs>
+        <w:ind w:left="720" w:hanging="360"/>
+      </w:pPr>
+      <w:rPr>
+        <w:rFonts w:ascii="Symbol" w:hAnsi="Symbol" w:hint="default"/>
+        <w:sz w:val="20"/>
+      </w:rPr>
+    </w:lvl>
+    <w:lvl w:ilvl="1" w:tentative="1">
+      <w:start w:val="1"/>
+      <w:numFmt w:val="bullet"/>
+      <w:lvlText w:val="o"/>
+      <w:lvlJc w:val="left"/>
+      <w:pPr>
+        <w:tabs>
+          <w:tab w:val="num" w:pos="1440"/>
+        </w:tabs>
+        <w:ind w:left="1440" w:hanging="360"/>
+      </w:pPr>
+      <w:rPr>
+        <w:rFonts w:ascii="Courier New" w:hAnsi="Courier New" w:hint="default"/>
+        <w:sz w:val="20"/>
+      </w:rPr>
+    </w:lvl>
+    <w:lvl w:ilvl="2" w:tentative="1">
+      <w:start w:val="1"/>
+      <w:numFmt w:val="bullet"/>
+      <w:lvlText w:val=""/>
+      <w:lvlJc w:val="left"/>
+      <w:pPr>
+        <w:tabs>
+          <w:tab w:val="num" w:pos="2160"/>
+        </w:tabs>
+        <w:ind w:left="2160" w:hanging="360"/>
+      </w:pPr>
+      <w:rPr>
+        <w:rFonts w:ascii="Wingdings" w:hAnsi="Wingdings" w:hint="default"/>
+        <w:sz w:val="20"/>
+      </w:rPr>
+    </w:lvl>
+    <w:lvl w:ilvl="3" w:tentative="1">
+      <w:start w:val="1"/>
+      <w:numFmt w:val="bullet"/>
+      <w:lvlText w:val=""/>
+      <w:lvlJc w:val="left"/>
+      <w:pPr>
+        <w:tabs>
+          <w:tab w:val="num" w:pos="2880"/>
+        </w:tabs>
+        <w:ind w:left="2880" w:hanging="360"/>
+      </w:pPr>
+      <w:rPr>
+        <w:rFonts w:ascii="Wingdings" w:hAnsi="Wingdings" w:hint="default"/>
+        <w:sz w:val="20"/>
+      </w:rPr>
+    </w:lvl>
+    <w:lvl w:ilvl="4" w:tentative="1">
+      <w:start w:val="1"/>
+      <w:numFmt w:val="bullet"/>
+      <w:lvlText w:val=""/>
+      <w:lvlJc w:val="left"/>
+      <w:pPr>
+        <w:tabs>
+          <w:tab w:val="num" w:pos="3600"/>
+        </w:tabs>
+        <w:ind w:left="3600" w:hanging="360"/>
+      </w:pPr>
+      <w:rPr>
+        <w:rFonts w:ascii="Wingdings" w:hAnsi="Wingdings" w:hint="default"/>
+        <w:sz w:val="20"/>
+      </w:rPr>
+    </w:lvl>
+    <w:lvl w:ilvl="5" w:tentative="1">
+      <w:start w:val="1"/>
+      <w:numFmt w:val="bullet"/>
+      <w:lvlText w:val=""/>
+      <w:lvlJc w:val="left"/>
+      <w:pPr>
+        <w:tabs>
+          <w:tab w:val="num" w:pos="4320"/>
+        </w:tabs>
+        <w:ind w:left="4320" w:hanging="360"/>
+      </w:pPr>
+      <w:rPr>
+        <w:rFonts w:ascii="Wingdings" w:hAnsi="Wingdings" w:hint="default"/>
+        <w:sz w:val="20"/>
+      </w:rPr>
+    </w:lvl>
+    <w:lvl w:ilvl="6" w:tentative="1">
+      <w:start w:val="1"/>
+      <w:numFmt w:val="bullet"/>
+      <w:lvlText w:val=""/>
+      <w:lvlJc w:val="left"/>
+      <w:pPr>
+        <w:tabs>
+          <w:tab w:val="num" w:pos="5040"/>
+        </w:tabs>
+        <w:ind w:left="5040" w:hanging="360"/>
+      </w:pPr>
+      <w:rPr>
+        <w:rFonts w:ascii="Wingdings" w:hAnsi="Wingdings" w:hint="default"/>
+        <w:sz w:val="20"/>
+      </w:rPr>
+    </w:lvl>
+    <w:lvl w:ilvl="7" w:tentative="1">
+      <w:start w:val="1"/>
+      <w:numFmt w:val="bullet"/>
+      <w:lvlText w:val=""/>
+      <w:lvlJc w:val="left"/>
+      <w:pPr>
+        <w:tabs>
+          <w:tab w:val="num" w:pos="5760"/>
+        </w:tabs>
+        <w:ind w:left="5760" w:hanging="360"/>
+      </w:pPr>
+      <w:rPr>
+        <w:rFonts w:ascii="Wingdings" w:hAnsi="Wingdings" w:hint="default"/>
+        <w:sz w:val="20"/>
+      </w:rPr>
+    </w:lvl>
+    <w:lvl w:ilvl="8" w:tentative="1">
+      <w:start w:val="1"/>
+      <w:numFmt w:val="bullet"/>
+      <w:lvlText w:val=""/>
+      <w:lvlJc w:val="left"/>
+      <w:pPr>
+        <w:tabs>
+          <w:tab w:val="num" w:pos="6480"/>
+        </w:tabs>
+        <w:ind w:left="6480" w:hanging="360"/>
+      </w:pPr>
+      <w:rPr>
+        <w:rFonts w:ascii="Wingdings" w:hAnsi="Wingdings" w:hint="default"/>
+        <w:sz w:val="20"/>
+      </w:rPr>
+    </w:lvl>
+  </w:abstractNum>
+  <w:abstractNum w:abstractNumId="15" w15:restartNumberingAfterBreak="0">
     <w:nsid w:val="5CC0799D"/>
     <w:multiLevelType w:val="multilevel"/>
     <w:tmpl w:val="804C84E2"/>
@@ -2789,7 +4039,7 @@
       </w:rPr>
     </w:lvl>
   </w:abstractNum>
-  <w:abstractNum w:abstractNumId="8" w15:restartNumberingAfterBreak="0">
+  <w:abstractNum w:abstractNumId="16" w15:restartNumberingAfterBreak="0">
     <w:nsid w:val="629D7135"/>
     <w:multiLevelType w:val="multilevel"/>
     <w:tmpl w:val="8B969364"/>
@@ -2938,7 +4188,7 @@
       </w:rPr>
     </w:lvl>
   </w:abstractNum>
-  <w:abstractNum w:abstractNumId="9" w15:restartNumberingAfterBreak="0">
+  <w:abstractNum w:abstractNumId="17" w15:restartNumberingAfterBreak="0">
     <w:nsid w:val="699950E6"/>
     <w:multiLevelType w:val="multilevel"/>
     <w:tmpl w:val="9006BA76"/>
@@ -3087,7 +4337,7 @@
       </w:rPr>
     </w:lvl>
   </w:abstractNum>
-  <w:abstractNum w:abstractNumId="10" w15:restartNumberingAfterBreak="0">
+  <w:abstractNum w:abstractNumId="18" w15:restartNumberingAfterBreak="0">
     <w:nsid w:val="6B0452D7"/>
     <w:multiLevelType w:val="multilevel"/>
     <w:tmpl w:val="6E040B84"/>
@@ -3236,7 +4486,156 @@
       </w:rPr>
     </w:lvl>
   </w:abstractNum>
-  <w:abstractNum w:abstractNumId="11" w15:restartNumberingAfterBreak="0">
+  <w:abstractNum w:abstractNumId="19" w15:restartNumberingAfterBreak="0">
+    <w:nsid w:val="6C1B1A95"/>
+    <w:multiLevelType w:val="multilevel"/>
+    <w:tmpl w:val="D2BC2310"/>
+    <w:lvl w:ilvl="0">
+      <w:start w:val="1"/>
+      <w:numFmt w:val="bullet"/>
+      <w:lvlText w:val=""/>
+      <w:lvlJc w:val="left"/>
+      <w:pPr>
+        <w:tabs>
+          <w:tab w:val="num" w:pos="720"/>
+        </w:tabs>
+        <w:ind w:left="720" w:hanging="360"/>
+      </w:pPr>
+      <w:rPr>
+        <w:rFonts w:ascii="Symbol" w:hAnsi="Symbol" w:hint="default"/>
+        <w:sz w:val="20"/>
+      </w:rPr>
+    </w:lvl>
+    <w:lvl w:ilvl="1" w:tentative="1">
+      <w:start w:val="1"/>
+      <w:numFmt w:val="bullet"/>
+      <w:lvlText w:val="o"/>
+      <w:lvlJc w:val="left"/>
+      <w:pPr>
+        <w:tabs>
+          <w:tab w:val="num" w:pos="1440"/>
+        </w:tabs>
+        <w:ind w:left="1440" w:hanging="360"/>
+      </w:pPr>
+      <w:rPr>
+        <w:rFonts w:ascii="Courier New" w:hAnsi="Courier New" w:hint="default"/>
+        <w:sz w:val="20"/>
+      </w:rPr>
+    </w:lvl>
+    <w:lvl w:ilvl="2" w:tentative="1">
+      <w:start w:val="1"/>
+      <w:numFmt w:val="bullet"/>
+      <w:lvlText w:val=""/>
+      <w:lvlJc w:val="left"/>
+      <w:pPr>
+        <w:tabs>
+          <w:tab w:val="num" w:pos="2160"/>
+        </w:tabs>
+        <w:ind w:left="2160" w:hanging="360"/>
+      </w:pPr>
+      <w:rPr>
+        <w:rFonts w:ascii="Wingdings" w:hAnsi="Wingdings" w:hint="default"/>
+        <w:sz w:val="20"/>
+      </w:rPr>
+    </w:lvl>
+    <w:lvl w:ilvl="3" w:tentative="1">
+      <w:start w:val="1"/>
+      <w:numFmt w:val="bullet"/>
+      <w:lvlText w:val=""/>
+      <w:lvlJc w:val="left"/>
+      <w:pPr>
+        <w:tabs>
+          <w:tab w:val="num" w:pos="2880"/>
+        </w:tabs>
+        <w:ind w:left="2880" w:hanging="360"/>
+      </w:pPr>
+      <w:rPr>
+        <w:rFonts w:ascii="Wingdings" w:hAnsi="Wingdings" w:hint="default"/>
+        <w:sz w:val="20"/>
+      </w:rPr>
+    </w:lvl>
+    <w:lvl w:ilvl="4" w:tentative="1">
+      <w:start w:val="1"/>
+      <w:numFmt w:val="bullet"/>
+      <w:lvlText w:val=""/>
+      <w:lvlJc w:val="left"/>
+      <w:pPr>
+        <w:tabs>
+          <w:tab w:val="num" w:pos="3600"/>
+        </w:tabs>
+        <w:ind w:left="3600" w:hanging="360"/>
+      </w:pPr>
+      <w:rPr>
+        <w:rFonts w:ascii="Wingdings" w:hAnsi="Wingdings" w:hint="default"/>
+        <w:sz w:val="20"/>
+      </w:rPr>
+    </w:lvl>
+    <w:lvl w:ilvl="5" w:tentative="1">
+      <w:start w:val="1"/>
+      <w:numFmt w:val="bullet"/>
+      <w:lvlText w:val=""/>
+      <w:lvlJc w:val="left"/>
+      <w:pPr>
+        <w:tabs>
+          <w:tab w:val="num" w:pos="4320"/>
+        </w:tabs>
+        <w:ind w:left="4320" w:hanging="360"/>
+      </w:pPr>
+      <w:rPr>
+        <w:rFonts w:ascii="Wingdings" w:hAnsi="Wingdings" w:hint="default"/>
+        <w:sz w:val="20"/>
+      </w:rPr>
+    </w:lvl>
+    <w:lvl w:ilvl="6" w:tentative="1">
+      <w:start w:val="1"/>
+      <w:numFmt w:val="bullet"/>
+      <w:lvlText w:val=""/>
+      <w:lvlJc w:val="left"/>
+      <w:pPr>
+        <w:tabs>
+          <w:tab w:val="num" w:pos="5040"/>
+        </w:tabs>
+        <w:ind w:left="5040" w:hanging="360"/>
+      </w:pPr>
+      <w:rPr>
+        <w:rFonts w:ascii="Wingdings" w:hAnsi="Wingdings" w:hint="default"/>
+        <w:sz w:val="20"/>
+      </w:rPr>
+    </w:lvl>
+    <w:lvl w:ilvl="7" w:tentative="1">
+      <w:start w:val="1"/>
+      <w:numFmt w:val="bullet"/>
+      <w:lvlText w:val=""/>
+      <w:lvlJc w:val="left"/>
+      <w:pPr>
+        <w:tabs>
+          <w:tab w:val="num" w:pos="5760"/>
+        </w:tabs>
+        <w:ind w:left="5760" w:hanging="360"/>
+      </w:pPr>
+      <w:rPr>
+        <w:rFonts w:ascii="Wingdings" w:hAnsi="Wingdings" w:hint="default"/>
+        <w:sz w:val="20"/>
+      </w:rPr>
+    </w:lvl>
+    <w:lvl w:ilvl="8" w:tentative="1">
+      <w:start w:val="1"/>
+      <w:numFmt w:val="bullet"/>
+      <w:lvlText w:val=""/>
+      <w:lvlJc w:val="left"/>
+      <w:pPr>
+        <w:tabs>
+          <w:tab w:val="num" w:pos="6480"/>
+        </w:tabs>
+        <w:ind w:left="6480" w:hanging="360"/>
+      </w:pPr>
+      <w:rPr>
+        <w:rFonts w:ascii="Wingdings" w:hAnsi="Wingdings" w:hint="default"/>
+        <w:sz w:val="20"/>
+      </w:rPr>
+    </w:lvl>
+  </w:abstractNum>
+  <w:abstractNum w:abstractNumId="20" w15:restartNumberingAfterBreak="0">
     <w:nsid w:val="6CDD1EF2"/>
     <w:multiLevelType w:val="multilevel"/>
     <w:tmpl w:val="CEA2B408"/>
@@ -3385,7 +4784,7 @@
       </w:rPr>
     </w:lvl>
   </w:abstractNum>
-  <w:abstractNum w:abstractNumId="12" w15:restartNumberingAfterBreak="0">
+  <w:abstractNum w:abstractNumId="21" w15:restartNumberingAfterBreak="0">
     <w:nsid w:val="6F7B0AB5"/>
     <w:multiLevelType w:val="multilevel"/>
     <w:tmpl w:val="D6145BA0"/>
@@ -3534,7 +4933,7 @@
       </w:rPr>
     </w:lvl>
   </w:abstractNum>
-  <w:abstractNum w:abstractNumId="13" w15:restartNumberingAfterBreak="0">
+  <w:abstractNum w:abstractNumId="22" w15:restartNumberingAfterBreak="0">
     <w:nsid w:val="71620402"/>
     <w:multiLevelType w:val="multilevel"/>
     <w:tmpl w:val="C7F4805E"/>
@@ -3683,7 +5082,156 @@
       </w:rPr>
     </w:lvl>
   </w:abstractNum>
-  <w:abstractNum w:abstractNumId="14" w15:restartNumberingAfterBreak="0">
+  <w:abstractNum w:abstractNumId="23" w15:restartNumberingAfterBreak="0">
+    <w:nsid w:val="76EF1057"/>
+    <w:multiLevelType w:val="multilevel"/>
+    <w:tmpl w:val="2D5A43A0"/>
+    <w:lvl w:ilvl="0">
+      <w:start w:val="1"/>
+      <w:numFmt w:val="bullet"/>
+      <w:lvlText w:val=""/>
+      <w:lvlJc w:val="left"/>
+      <w:pPr>
+        <w:tabs>
+          <w:tab w:val="num" w:pos="720"/>
+        </w:tabs>
+        <w:ind w:left="720" w:hanging="360"/>
+      </w:pPr>
+      <w:rPr>
+        <w:rFonts w:ascii="Symbol" w:hAnsi="Symbol" w:hint="default"/>
+        <w:sz w:val="20"/>
+      </w:rPr>
+    </w:lvl>
+    <w:lvl w:ilvl="1" w:tentative="1">
+      <w:start w:val="1"/>
+      <w:numFmt w:val="bullet"/>
+      <w:lvlText w:val="o"/>
+      <w:lvlJc w:val="left"/>
+      <w:pPr>
+        <w:tabs>
+          <w:tab w:val="num" w:pos="1440"/>
+        </w:tabs>
+        <w:ind w:left="1440" w:hanging="360"/>
+      </w:pPr>
+      <w:rPr>
+        <w:rFonts w:ascii="Courier New" w:hAnsi="Courier New" w:hint="default"/>
+        <w:sz w:val="20"/>
+      </w:rPr>
+    </w:lvl>
+    <w:lvl w:ilvl="2" w:tentative="1">
+      <w:start w:val="1"/>
+      <w:numFmt w:val="bullet"/>
+      <w:lvlText w:val=""/>
+      <w:lvlJc w:val="left"/>
+      <w:pPr>
+        <w:tabs>
+          <w:tab w:val="num" w:pos="2160"/>
+        </w:tabs>
+        <w:ind w:left="2160" w:hanging="360"/>
+      </w:pPr>
+      <w:rPr>
+        <w:rFonts w:ascii="Wingdings" w:hAnsi="Wingdings" w:hint="default"/>
+        <w:sz w:val="20"/>
+      </w:rPr>
+    </w:lvl>
+    <w:lvl w:ilvl="3" w:tentative="1">
+      <w:start w:val="1"/>
+      <w:numFmt w:val="bullet"/>
+      <w:lvlText w:val=""/>
+      <w:lvlJc w:val="left"/>
+      <w:pPr>
+        <w:tabs>
+          <w:tab w:val="num" w:pos="2880"/>
+        </w:tabs>
+        <w:ind w:left="2880" w:hanging="360"/>
+      </w:pPr>
+      <w:rPr>
+        <w:rFonts w:ascii="Wingdings" w:hAnsi="Wingdings" w:hint="default"/>
+        <w:sz w:val="20"/>
+      </w:rPr>
+    </w:lvl>
+    <w:lvl w:ilvl="4" w:tentative="1">
+      <w:start w:val="1"/>
+      <w:numFmt w:val="bullet"/>
+      <w:lvlText w:val=""/>
+      <w:lvlJc w:val="left"/>
+      <w:pPr>
+        <w:tabs>
+          <w:tab w:val="num" w:pos="3600"/>
+        </w:tabs>
+        <w:ind w:left="3600" w:hanging="360"/>
+      </w:pPr>
+      <w:rPr>
+        <w:rFonts w:ascii="Wingdings" w:hAnsi="Wingdings" w:hint="default"/>
+        <w:sz w:val="20"/>
+      </w:rPr>
+    </w:lvl>
+    <w:lvl w:ilvl="5" w:tentative="1">
+      <w:start w:val="1"/>
+      <w:numFmt w:val="bullet"/>
+      <w:lvlText w:val=""/>
+      <w:lvlJc w:val="left"/>
+      <w:pPr>
+        <w:tabs>
+          <w:tab w:val="num" w:pos="4320"/>
+        </w:tabs>
+        <w:ind w:left="4320" w:hanging="360"/>
+      </w:pPr>
+      <w:rPr>
+        <w:rFonts w:ascii="Wingdings" w:hAnsi="Wingdings" w:hint="default"/>
+        <w:sz w:val="20"/>
+      </w:rPr>
+    </w:lvl>
+    <w:lvl w:ilvl="6" w:tentative="1">
+      <w:start w:val="1"/>
+      <w:numFmt w:val="bullet"/>
+      <w:lvlText w:val=""/>
+      <w:lvlJc w:val="left"/>
+      <w:pPr>
+        <w:tabs>
+          <w:tab w:val="num" w:pos="5040"/>
+        </w:tabs>
+        <w:ind w:left="5040" w:hanging="360"/>
+      </w:pPr>
+      <w:rPr>
+        <w:rFonts w:ascii="Wingdings" w:hAnsi="Wingdings" w:hint="default"/>
+        <w:sz w:val="20"/>
+      </w:rPr>
+    </w:lvl>
+    <w:lvl w:ilvl="7" w:tentative="1">
+      <w:start w:val="1"/>
+      <w:numFmt w:val="bullet"/>
+      <w:lvlText w:val=""/>
+      <w:lvlJc w:val="left"/>
+      <w:pPr>
+        <w:tabs>
+          <w:tab w:val="num" w:pos="5760"/>
+        </w:tabs>
+        <w:ind w:left="5760" w:hanging="360"/>
+      </w:pPr>
+      <w:rPr>
+        <w:rFonts w:ascii="Wingdings" w:hAnsi="Wingdings" w:hint="default"/>
+        <w:sz w:val="20"/>
+      </w:rPr>
+    </w:lvl>
+    <w:lvl w:ilvl="8" w:tentative="1">
+      <w:start w:val="1"/>
+      <w:numFmt w:val="bullet"/>
+      <w:lvlText w:val=""/>
+      <w:lvlJc w:val="left"/>
+      <w:pPr>
+        <w:tabs>
+          <w:tab w:val="num" w:pos="6480"/>
+        </w:tabs>
+        <w:ind w:left="6480" w:hanging="360"/>
+      </w:pPr>
+      <w:rPr>
+        <w:rFonts w:ascii="Wingdings" w:hAnsi="Wingdings" w:hint="default"/>
+        <w:sz w:val="20"/>
+      </w:rPr>
+    </w:lvl>
+  </w:abstractNum>
+  <w:abstractNum w:abstractNumId="24" w15:restartNumberingAfterBreak="0">
     <w:nsid w:val="7AAE40FA"/>
     <w:multiLevelType w:val="multilevel"/>
     <w:tmpl w:val="D7A67E9A"/>
@@ -3833,49 +5381,79 @@
     </w:lvl>
   </w:abstractNum>
   <w:num w:numId="1" w16cid:durableId="232661568">
+    <w:abstractNumId w:val="20"/>
+  </w:num>
+  <w:num w:numId="2" w16cid:durableId="2015960258">
+    <w:abstractNumId w:val="16"/>
+  </w:num>
+  <w:num w:numId="3" w16cid:durableId="376784575">
+    <w:abstractNumId w:val="22"/>
+  </w:num>
+  <w:num w:numId="4" w16cid:durableId="1999306959">
+    <w:abstractNumId w:val="13"/>
+  </w:num>
+  <w:num w:numId="5" w16cid:durableId="692458183">
+    <w:abstractNumId w:val="10"/>
+  </w:num>
+  <w:num w:numId="6" w16cid:durableId="1243099379">
+    <w:abstractNumId w:val="7"/>
+  </w:num>
+  <w:num w:numId="7" w16cid:durableId="2137530182">
+    <w:abstractNumId w:val="2"/>
+  </w:num>
+  <w:num w:numId="8" w16cid:durableId="1011957078">
+    <w:abstractNumId w:val="24"/>
+  </w:num>
+  <w:num w:numId="9" w16cid:durableId="428623655">
+    <w:abstractNumId w:val="4"/>
+  </w:num>
+  <w:num w:numId="10" w16cid:durableId="394864394">
+    <w:abstractNumId w:val="18"/>
+  </w:num>
+  <w:num w:numId="11" w16cid:durableId="1784960628">
+    <w:abstractNumId w:val="17"/>
+  </w:num>
+  <w:num w:numId="12" w16cid:durableId="1328708061">
+    <w:abstractNumId w:val="21"/>
+  </w:num>
+  <w:num w:numId="13" w16cid:durableId="978846253">
+    <w:abstractNumId w:val="15"/>
+  </w:num>
+  <w:num w:numId="14" w16cid:durableId="1598172416">
+    <w:abstractNumId w:val="6"/>
+  </w:num>
+  <w:num w:numId="15" w16cid:durableId="2013951545">
+    <w:abstractNumId w:val="3"/>
+  </w:num>
+  <w:num w:numId="16" w16cid:durableId="1936471215">
+    <w:abstractNumId w:val="14"/>
+  </w:num>
+  <w:num w:numId="17" w16cid:durableId="1182820599">
+    <w:abstractNumId w:val="19"/>
+  </w:num>
+  <w:num w:numId="18" w16cid:durableId="1599288049">
+    <w:abstractNumId w:val="0"/>
+  </w:num>
+  <w:num w:numId="19" w16cid:durableId="1561477614">
+    <w:abstractNumId w:val="23"/>
+  </w:num>
+  <w:num w:numId="20" w16cid:durableId="1323777939">
+    <w:abstractNumId w:val="1"/>
+  </w:num>
+  <w:num w:numId="21" w16cid:durableId="728304366">
+    <w:abstractNumId w:val="5"/>
+  </w:num>
+  <w:num w:numId="22" w16cid:durableId="2011449872">
     <w:abstractNumId w:val="11"/>
   </w:num>
-  <w:num w:numId="2" w16cid:durableId="2015960258">
+  <w:num w:numId="23" w16cid:durableId="869227693">
     <w:abstractNumId w:val="8"/>
   </w:num>
-  <w:num w:numId="3" w16cid:durableId="376784575">
-    <w:abstractNumId w:val="13"/>
-  </w:num>
-  <w:num w:numId="4" w16cid:durableId="1999306959">
-    <w:abstractNumId w:val="6"/>
-  </w:num>
-  <w:num w:numId="5" w16cid:durableId="692458183">
-    <w:abstractNumId w:val="5"/>
-  </w:num>
-  <w:num w:numId="6" w16cid:durableId="1243099379">
-    <w:abstractNumId w:val="4"/>
-  </w:num>
-  <w:num w:numId="7" w16cid:durableId="2137530182">
-    <w:abstractNumId w:val="0"/>
-  </w:num>
-  <w:num w:numId="8" w16cid:durableId="1011957078">
-    <w:abstractNumId w:val="14"/>
-  </w:num>
-  <w:num w:numId="9" w16cid:durableId="428623655">
-    <w:abstractNumId w:val="2"/>
-  </w:num>
-  <w:num w:numId="10" w16cid:durableId="394864394">
-    <w:abstractNumId w:val="10"/>
-  </w:num>
-  <w:num w:numId="11" w16cid:durableId="1784960628">
-    <w:abstractNumId w:val="9"/>
-  </w:num>
-  <w:num w:numId="12" w16cid:durableId="1328708061">
+  <w:num w:numId="24" w16cid:durableId="557858307">
     <w:abstractNumId w:val="12"/>
   </w:num>
-  <w:num w:numId="13" w16cid:durableId="978846253">
-    <w:abstractNumId w:val="7"/>
-  </w:num>
-  <w:num w:numId="14" w16cid:durableId="1598172416">
-    <w:abstractNumId w:val="3"/>
-  </w:num>
-  <w:num w:numId="15" w16cid:durableId="2013951545">
-    <w:abstractNumId w:val="1"/>
+  <w:num w:numId="25" w16cid:durableId="1040476265">
+    <w:abstractNumId w:val="9"/>
   </w:num>
 </w:numbering>
 </file>
@@ -4277,15 +5855,15 @@
     <w:lsdException w:name="Unresolved Mention" w:semiHidden="1" w:unhideWhenUsed="1"/>
     <w:lsdException w:name="Smart Link" w:semiHidden="1" w:unhideWhenUsed="1"/>
   </w:latentStyles>
-  <w:style w:type="paragraph" w:default="1" w:styleId="Standaard">
+  <w:style w:type="paragraph" w:default="1" w:styleId="Normal">
     <w:name w:val="Normal"/>
     <w:qFormat/>
   </w:style>
-  <w:style w:type="paragraph" w:styleId="Kop1">
+  <w:style w:type="paragraph" w:styleId="Heading1">
     <w:name w:val="heading 1"/>
-    <w:basedOn w:val="Standaard"/>
-    <w:next w:val="Standaard"/>
-    <w:link w:val="Kop1Char"/>
+    <w:basedOn w:val="Normal"/>
+    <w:next w:val="Normal"/>
+    <w:link w:val="Heading1Char"/>
     <w:uiPriority w:val="9"/>
     <w:qFormat/>
     <w:rsid w:val="00FE03A6"/>
@@ -4302,13 +5880,12 @@
       <w:szCs w:val="40"/>
     </w:rPr>
   </w:style>
-  <w:style w:type="paragraph" w:styleId="Kop2">
+  <w:style w:type="paragraph" w:styleId="Heading2">
     <w:name w:val="heading 2"/>
-    <w:basedOn w:val="Standaard"/>
-    <w:next w:val="Standaard"/>
-    <w:link w:val="Kop2Char"/>
+    <w:basedOn w:val="Normal"/>
+    <w:next w:val="Normal"/>
+    <w:link w:val="Heading2Char"/>
     <w:uiPriority w:val="9"/>
-    <w:semiHidden/>
     <w:unhideWhenUsed/>
     <w:qFormat/>
     <w:rsid w:val="00FE03A6"/>
@@ -4325,11 +5902,11 @@
       <w:szCs w:val="32"/>
     </w:rPr>
   </w:style>
-  <w:style w:type="paragraph" w:styleId="Kop3">
+  <w:style w:type="paragraph" w:styleId="Heading3">
     <w:name w:val="heading 3"/>
-    <w:basedOn w:val="Standaard"/>
-    <w:next w:val="Standaard"/>
-    <w:link w:val="Kop3Char"/>
+    <w:basedOn w:val="Normal"/>
+    <w:next w:val="Normal"/>
+    <w:link w:val="Heading3Char"/>
     <w:uiPriority w:val="9"/>
     <w:unhideWhenUsed/>
     <w:qFormat/>
@@ -4347,11 +5924,11 @@
       <w:szCs w:val="28"/>
     </w:rPr>
   </w:style>
-  <w:style w:type="paragraph" w:styleId="Kop4">
+  <w:style w:type="paragraph" w:styleId="Heading4">
     <w:name w:val="heading 4"/>
-    <w:basedOn w:val="Standaard"/>
-    <w:next w:val="Standaard"/>
-    <w:link w:val="Kop4Char"/>
+    <w:basedOn w:val="Normal"/>
+    <w:next w:val="Normal"/>
+    <w:link w:val="Heading4Char"/>
     <w:uiPriority w:val="9"/>
     <w:unhideWhenUsed/>
     <w:qFormat/>
@@ -4369,11 +5946,11 @@
       <w:color w:val="0F4761" w:themeColor="accent1" w:themeShade="BF"/>
     </w:rPr>
   </w:style>
-  <w:style w:type="paragraph" w:styleId="Kop5">
+  <w:style w:type="paragraph" w:styleId="Heading5">
     <w:name w:val="heading 5"/>
-    <w:basedOn w:val="Standaard"/>
-    <w:next w:val="Standaard"/>
-    <w:link w:val="Kop5Char"/>
+    <w:basedOn w:val="Normal"/>
+    <w:next w:val="Normal"/>
+    <w:link w:val="Heading5Char"/>
     <w:uiPriority w:val="9"/>
     <w:semiHidden/>
     <w:unhideWhenUsed/>
@@ -4390,11 +5967,11 @@
       <w:color w:val="0F4761" w:themeColor="accent1" w:themeShade="BF"/>
     </w:rPr>
   </w:style>
-  <w:style w:type="paragraph" w:styleId="Kop6">
+  <w:style w:type="paragraph" w:styleId="Heading6">
     <w:name w:val="heading 6"/>
-    <w:basedOn w:val="Standaard"/>
-    <w:next w:val="Standaard"/>
-    <w:link w:val="Kop6Char"/>
+    <w:basedOn w:val="Normal"/>
+    <w:next w:val="Normal"/>
+    <w:link w:val="Heading6Char"/>
     <w:uiPriority w:val="9"/>
     <w:semiHidden/>
     <w:unhideWhenUsed/>
@@ -4413,11 +5990,11 @@
       <w:color w:val="595959" w:themeColor="text1" w:themeTint="A6"/>
     </w:rPr>
   </w:style>
-  <w:style w:type="paragraph" w:styleId="Kop7">
+  <w:style w:type="paragraph" w:styleId="Heading7">
     <w:name w:val="heading 7"/>
-    <w:basedOn w:val="Standaard"/>
-    <w:next w:val="Standaard"/>
-    <w:link w:val="Kop7Char"/>
+    <w:basedOn w:val="Normal"/>
+    <w:next w:val="Normal"/>
+    <w:link w:val="Heading7Char"/>
     <w:uiPriority w:val="9"/>
     <w:semiHidden/>
     <w:unhideWhenUsed/>
@@ -4434,11 +6011,11 @@
       <w:color w:val="595959" w:themeColor="text1" w:themeTint="A6"/>
     </w:rPr>
   </w:style>
-  <w:style w:type="paragraph" w:styleId="Kop8">
+  <w:style w:type="paragraph" w:styleId="Heading8">
     <w:name w:val="heading 8"/>
-    <w:basedOn w:val="Standaard"/>
-    <w:next w:val="Standaard"/>
-    <w:link w:val="Kop8Char"/>
+    <w:basedOn w:val="Normal"/>
+    <w:next w:val="Normal"/>
+    <w:link w:val="Heading8Char"/>
     <w:uiPriority w:val="9"/>
     <w:semiHidden/>
     <w:unhideWhenUsed/>
@@ -4457,11 +6034,11 @@
       <w:color w:val="272727" w:themeColor="text1" w:themeTint="D8"/>
     </w:rPr>
   </w:style>
-  <w:style w:type="paragraph" w:styleId="Kop9">
+  <w:style w:type="paragraph" w:styleId="Heading9">
     <w:name w:val="heading 9"/>
-    <w:basedOn w:val="Standaard"/>
-    <w:next w:val="Standaard"/>
-    <w:link w:val="Kop9Char"/>
+    <w:basedOn w:val="Normal"/>
+    <w:next w:val="Normal"/>
+    <w:link w:val="Heading9Char"/>
     <w:uiPriority w:val="9"/>
     <w:semiHidden/>
     <w:unhideWhenUsed/>
@@ -4478,13 +6055,12 @@
       <w:color w:val="272727" w:themeColor="text1" w:themeTint="D8"/>
     </w:rPr>
   </w:style>
-  <w:style w:type="character" w:default="1" w:styleId="Standaardalinea-lettertype">
+  <w:style w:type="character" w:default="1" w:styleId="DefaultParagraphFont">
     <w:name w:val="Default Paragraph Font"/>
     <w:uiPriority w:val="1"/>
-    <w:semiHidden/>
     <w:unhideWhenUsed/>
   </w:style>
-  <w:style w:type="table" w:default="1" w:styleId="Standaardtabel">
+  <w:style w:type="table" w:default="1" w:styleId="TableNormal">
     <w:name w:val="Normal Table"/>
     <w:uiPriority w:val="99"/>
     <w:semiHidden/>
@@ -4499,16 +6075,16 @@
       </w:tblCellMar>
     </w:tblPr>
   </w:style>
-  <w:style w:type="numbering" w:default="1" w:styleId="Geenlijst">
+  <w:style w:type="numbering" w:default="1" w:styleId="NoList">
     <w:name w:val="No List"/>
     <w:uiPriority w:val="99"/>
     <w:semiHidden/>
     <w:unhideWhenUsed/>
   </w:style>
-  <w:style w:type="character" w:customStyle="1" w:styleId="Kop1Char">
-    <w:name w:val="Kop 1 Char"/>
-    <w:basedOn w:val="Standaardalinea-lettertype"/>
-    <w:link w:val="Kop1"/>
+  <w:style w:type="character" w:customStyle="1" w:styleId="Heading1Char">
+    <w:name w:val="Heading 1 Char"/>
+    <w:basedOn w:val="DefaultParagraphFont"/>
+    <w:link w:val="Heading1"/>
     <w:uiPriority w:val="9"/>
     <w:rsid w:val="00FE03A6"/>
     <w:rPr>
@@ -4518,12 +6094,11 @@
       <w:szCs w:val="40"/>
     </w:rPr>
   </w:style>
-  <w:style w:type="character" w:customStyle="1" w:styleId="Kop2Char">
-    <w:name w:val="Kop 2 Char"/>
-    <w:basedOn w:val="Standaardalinea-lettertype"/>
-    <w:link w:val="Kop2"/>
+  <w:style w:type="character" w:customStyle="1" w:styleId="Heading2Char">
+    <w:name w:val="Heading 2 Char"/>
+    <w:basedOn w:val="DefaultParagraphFont"/>
+    <w:link w:val="Heading2"/>
     <w:uiPriority w:val="9"/>
-    <w:semiHidden/>
     <w:rsid w:val="00FE03A6"/>
     <w:rPr>
       <w:rFonts w:asciiTheme="majorHAnsi" w:eastAsiaTheme="majorEastAsia" w:hAnsiTheme="majorHAnsi" w:cstheme="majorBidi"/>
@@ -4532,10 +6107,10 @@
       <w:szCs w:val="32"/>
     </w:rPr>
   </w:style>
-  <w:style w:type="character" w:customStyle="1" w:styleId="Kop3Char">
-    <w:name w:val="Kop 3 Char"/>
-    <w:basedOn w:val="Standaardalinea-lettertype"/>
-    <w:link w:val="Kop3"/>
+  <w:style w:type="character" w:customStyle="1" w:styleId="Heading3Char">
+    <w:name w:val="Heading 3 Char"/>
+    <w:basedOn w:val="DefaultParagraphFont"/>
+    <w:link w:val="Heading3"/>
     <w:uiPriority w:val="9"/>
     <w:rsid w:val="00FE03A6"/>
     <w:rPr>
@@ -4545,10 +6120,10 @@
       <w:szCs w:val="28"/>
     </w:rPr>
   </w:style>
-  <w:style w:type="character" w:customStyle="1" w:styleId="Kop4Char">
-    <w:name w:val="Kop 4 Char"/>
-    <w:basedOn w:val="Standaardalinea-lettertype"/>
-    <w:link w:val="Kop4"/>
+  <w:style w:type="character" w:customStyle="1" w:styleId="Heading4Char">
+    <w:name w:val="Heading 4 Char"/>
+    <w:basedOn w:val="DefaultParagraphFont"/>
+    <w:link w:val="Heading4"/>
     <w:uiPriority w:val="9"/>
     <w:rsid w:val="00FE03A6"/>
     <w:rPr>
@@ -4558,10 +6133,10 @@
       <w:color w:val="0F4761" w:themeColor="accent1" w:themeShade="BF"/>
     </w:rPr>
   </w:style>
-  <w:style w:type="character" w:customStyle="1" w:styleId="Kop5Char">
-    <w:name w:val="Kop 5 Char"/>
-    <w:basedOn w:val="Standaardalinea-lettertype"/>
-    <w:link w:val="Kop5"/>
+  <w:style w:type="character" w:customStyle="1" w:styleId="Heading5Char">
+    <w:name w:val="Heading 5 Char"/>
+    <w:basedOn w:val="DefaultParagraphFont"/>
+    <w:link w:val="Heading5"/>
     <w:uiPriority w:val="9"/>
     <w:semiHidden/>
     <w:rsid w:val="00FE03A6"/>
@@ -4570,10 +6145,10 @@
       <w:color w:val="0F4761" w:themeColor="accent1" w:themeShade="BF"/>
     </w:rPr>
   </w:style>
-  <w:style w:type="character" w:customStyle="1" w:styleId="Kop6Char">
-    <w:name w:val="Kop 6 Char"/>
-    <w:basedOn w:val="Standaardalinea-lettertype"/>
-    <w:link w:val="Kop6"/>
+  <w:style w:type="character" w:customStyle="1" w:styleId="Heading6Char">
+    <w:name w:val="Heading 6 Char"/>
+    <w:basedOn w:val="DefaultParagraphFont"/>
+    <w:link w:val="Heading6"/>
     <w:uiPriority w:val="9"/>
     <w:semiHidden/>
     <w:rsid w:val="00FE03A6"/>
@@ -4584,10 +6159,10 @@
       <w:color w:val="595959" w:themeColor="text1" w:themeTint="A6"/>
     </w:rPr>
   </w:style>
-  <w:style w:type="character" w:customStyle="1" w:styleId="Kop7Char">
-    <w:name w:val="Kop 7 Char"/>
-    <w:basedOn w:val="Standaardalinea-lettertype"/>
-    <w:link w:val="Kop7"/>
+  <w:style w:type="character" w:customStyle="1" w:styleId="Heading7Char">
+    <w:name w:val="Heading 7 Char"/>
+    <w:basedOn w:val="DefaultParagraphFont"/>
+    <w:link w:val="Heading7"/>
     <w:uiPriority w:val="9"/>
     <w:semiHidden/>
     <w:rsid w:val="00FE03A6"/>
@@ -4596,10 +6171,10 @@
       <w:color w:val="595959" w:themeColor="text1" w:themeTint="A6"/>
     </w:rPr>
   </w:style>
-  <w:style w:type="character" w:customStyle="1" w:styleId="Kop8Char">
-    <w:name w:val="Kop 8 Char"/>
-    <w:basedOn w:val="Standaardalinea-lettertype"/>
-    <w:link w:val="Kop8"/>
+  <w:style w:type="character" w:customStyle="1" w:styleId="Heading8Char">
+    <w:name w:val="Heading 8 Char"/>
+    <w:basedOn w:val="DefaultParagraphFont"/>
+    <w:link w:val="Heading8"/>
     <w:uiPriority w:val="9"/>
     <w:semiHidden/>
     <w:rsid w:val="00FE03A6"/>
@@ -4610,10 +6185,10 @@
       <w:color w:val="272727" w:themeColor="text1" w:themeTint="D8"/>
     </w:rPr>
   </w:style>
-  <w:style w:type="character" w:customStyle="1" w:styleId="Kop9Char">
-    <w:name w:val="Kop 9 Char"/>
-    <w:basedOn w:val="Standaardalinea-lettertype"/>
-    <w:link w:val="Kop9"/>
+  <w:style w:type="character" w:customStyle="1" w:styleId="Heading9Char">
+    <w:name w:val="Heading 9 Char"/>
+    <w:basedOn w:val="DefaultParagraphFont"/>
+    <w:link w:val="Heading9"/>
     <w:uiPriority w:val="9"/>
     <w:semiHidden/>
     <w:rsid w:val="00FE03A6"/>
@@ -4622,11 +6197,11 @@
       <w:color w:val="272727" w:themeColor="text1" w:themeTint="D8"/>
     </w:rPr>
   </w:style>
-  <w:style w:type="paragraph" w:styleId="Titel">
+  <w:style w:type="paragraph" w:styleId="Title">
     <w:name w:val="Title"/>
-    <w:basedOn w:val="Standaard"/>
-    <w:next w:val="Standaard"/>
-    <w:link w:val="TitelChar"/>
+    <w:basedOn w:val="Normal"/>
+    <w:next w:val="Normal"/>
+    <w:link w:val="TitleChar"/>
     <w:uiPriority w:val="10"/>
     <w:qFormat/>
     <w:rsid w:val="00FE03A6"/>
@@ -4642,10 +6217,10 @@
       <w:szCs w:val="56"/>
     </w:rPr>
   </w:style>
-  <w:style w:type="character" w:customStyle="1" w:styleId="TitelChar">
-    <w:name w:val="Titel Char"/>
-    <w:basedOn w:val="Standaardalinea-lettertype"/>
-    <w:link w:val="Titel"/>
+  <w:style w:type="character" w:customStyle="1" w:styleId="TitleChar">
+    <w:name w:val="Title Char"/>
+    <w:basedOn w:val="DefaultParagraphFont"/>
+    <w:link w:val="Title"/>
     <w:uiPriority w:val="10"/>
     <w:rsid w:val="00FE03A6"/>
     <w:rPr>
@@ -4656,11 +6231,11 @@
       <w:szCs w:val="56"/>
     </w:rPr>
   </w:style>
-  <w:style w:type="paragraph" w:styleId="Ondertitel">
+  <w:style w:type="paragraph" w:styleId="Subtitle">
     <w:name w:val="Subtitle"/>
-    <w:basedOn w:val="Standaard"/>
-    <w:next w:val="Standaard"/>
-    <w:link w:val="OndertitelChar"/>
+    <w:basedOn w:val="Normal"/>
+    <w:next w:val="Normal"/>
+    <w:link w:val="SubtitleChar"/>
     <w:uiPriority w:val="11"/>
     <w:qFormat/>
     <w:rsid w:val="00FE03A6"/>
@@ -4677,10 +6252,10 @@
       <w:szCs w:val="28"/>
     </w:rPr>
   </w:style>
-  <w:style w:type="character" w:customStyle="1" w:styleId="OndertitelChar">
-    <w:name w:val="Ondertitel Char"/>
-    <w:basedOn w:val="Standaardalinea-lettertype"/>
-    <w:link w:val="Ondertitel"/>
+  <w:style w:type="character" w:customStyle="1" w:styleId="SubtitleChar">
+    <w:name w:val="Subtitle Char"/>
+    <w:basedOn w:val="DefaultParagraphFont"/>
+    <w:link w:val="Subtitle"/>
     <w:uiPriority w:val="11"/>
     <w:rsid w:val="00FE03A6"/>
     <w:rPr>
@@ -4691,11 +6266,11 @@
       <w:szCs w:val="28"/>
     </w:rPr>
   </w:style>
-  <w:style w:type="paragraph" w:styleId="Citaat">
+  <w:style w:type="paragraph" w:styleId="Quote">
     <w:name w:val="Quote"/>
-    <w:basedOn w:val="Standaard"/>
-    <w:next w:val="Standaard"/>
-    <w:link w:val="CitaatChar"/>
+    <w:basedOn w:val="Normal"/>
+    <w:next w:val="Normal"/>
+    <w:link w:val="QuoteChar"/>
     <w:uiPriority w:val="29"/>
     <w:qFormat/>
     <w:rsid w:val="00FE03A6"/>
@@ -4709,10 +6284,10 @@
       <w:color w:val="404040" w:themeColor="text1" w:themeTint="BF"/>
     </w:rPr>
   </w:style>
-  <w:style w:type="character" w:customStyle="1" w:styleId="CitaatChar">
-    <w:name w:val="Citaat Char"/>
-    <w:basedOn w:val="Standaardalinea-lettertype"/>
-    <w:link w:val="Citaat"/>
+  <w:style w:type="character" w:customStyle="1" w:styleId="QuoteChar">
+    <w:name w:val="Quote Char"/>
+    <w:basedOn w:val="DefaultParagraphFont"/>
+    <w:link w:val="Quote"/>
     <w:uiPriority w:val="29"/>
     <w:rsid w:val="00FE03A6"/>
     <w:rPr>
@@ -4721,9 +6296,9 @@
       <w:color w:val="404040" w:themeColor="text1" w:themeTint="BF"/>
     </w:rPr>
   </w:style>
-  <w:style w:type="paragraph" w:styleId="Lijstalinea">
+  <w:style w:type="paragraph" w:styleId="ListParagraph">
     <w:name w:val="List Paragraph"/>
-    <w:basedOn w:val="Standaard"/>
+    <w:basedOn w:val="Normal"/>
     <w:uiPriority w:val="34"/>
     <w:qFormat/>
     <w:rsid w:val="00FE03A6"/>
@@ -4732,9 +6307,9 @@
       <w:contextualSpacing/>
     </w:pPr>
   </w:style>
-  <w:style w:type="character" w:styleId="Intensievebenadrukking">
+  <w:style w:type="character" w:styleId="IntenseEmphasis">
     <w:name w:val="Intense Emphasis"/>
-    <w:basedOn w:val="Standaardalinea-lettertype"/>
+    <w:basedOn w:val="DefaultParagraphFont"/>
     <w:uiPriority w:val="21"/>
     <w:qFormat/>
     <w:rsid w:val="00FE03A6"/>
@@ -4744,11 +6319,11 @@
       <w:color w:val="0F4761" w:themeColor="accent1" w:themeShade="BF"/>
     </w:rPr>
   </w:style>
-  <w:style w:type="paragraph" w:styleId="Duidelijkcitaat">
+  <w:style w:type="paragraph" w:styleId="IntenseQuote">
     <w:name w:val="Intense Quote"/>
-    <w:basedOn w:val="Standaard"/>
-    <w:next w:val="Standaard"/>
-    <w:link w:val="DuidelijkcitaatChar"/>
+    <w:basedOn w:val="Normal"/>
+    <w:next w:val="Normal"/>
+    <w:link w:val="IntenseQuoteChar"/>
     <w:uiPriority w:val="30"/>
     <w:qFormat/>
     <w:rsid w:val="00FE03A6"/>
@@ -4767,10 +6342,10 @@
       <w:color w:val="0F4761" w:themeColor="accent1" w:themeShade="BF"/>
     </w:rPr>
   </w:style>
-  <w:style w:type="character" w:customStyle="1" w:styleId="DuidelijkcitaatChar">
-    <w:name w:val="Duidelijk citaat Char"/>
-    <w:basedOn w:val="Standaardalinea-lettertype"/>
-    <w:link w:val="Duidelijkcitaat"/>
+  <w:style w:type="character" w:customStyle="1" w:styleId="IntenseQuoteChar">
+    <w:name w:val="Intense Quote Char"/>
+    <w:basedOn w:val="DefaultParagraphFont"/>
+    <w:link w:val="IntenseQuote"/>
     <w:uiPriority w:val="30"/>
     <w:rsid w:val="00FE03A6"/>
     <w:rPr>
@@ -4779,9 +6354,9 @@
       <w:color w:val="0F4761" w:themeColor="accent1" w:themeShade="BF"/>
     </w:rPr>
   </w:style>
-  <w:style w:type="character" w:styleId="Intensieveverwijzing">
+  <w:style w:type="character" w:styleId="IntenseReference">
     <w:name w:val="Intense Reference"/>
-    <w:basedOn w:val="Standaardalinea-lettertype"/>
+    <w:basedOn w:val="DefaultParagraphFont"/>
     <w:uiPriority w:val="32"/>
     <w:qFormat/>
     <w:rsid w:val="00FE03A6"/>
@@ -4793,9 +6368,9 @@
       <w:spacing w:val="5"/>
     </w:rPr>
   </w:style>
-  <w:style w:type="character" w:styleId="Zwaar">
+  <w:style w:type="character" w:styleId="Strong">
     <w:name w:val="Strong"/>
-    <w:basedOn w:val="Standaardalinea-lettertype"/>
+    <w:basedOn w:val="DefaultParagraphFont"/>
     <w:uiPriority w:val="22"/>
     <w:qFormat/>
     <w:rsid w:val="00FE03A6"/>
@@ -4804,9 +6379,9 @@
       <w:bCs/>
     </w:rPr>
   </w:style>
-  <w:style w:type="paragraph" w:styleId="Normaalweb">
+  <w:style w:type="paragraph" w:styleId="NormalWeb">
     <w:name w:val="Normal (Web)"/>
-    <w:basedOn w:val="Standaard"/>
+    <w:basedOn w:val="Normal"/>
     <w:uiPriority w:val="99"/>
     <w:semiHidden/>
     <w:unhideWhenUsed/>
@@ -4823,9 +6398,9 @@
       <w14:ligatures w14:val="none"/>
     </w:rPr>
   </w:style>
-  <w:style w:type="character" w:styleId="Nadruk">
+  <w:style w:type="character" w:styleId="Emphasis">
     <w:name w:val="Emphasis"/>
-    <w:basedOn w:val="Standaardalinea-lettertype"/>
+    <w:basedOn w:val="DefaultParagraphFont"/>
     <w:uiPriority w:val="20"/>
     <w:qFormat/>
     <w:rsid w:val="00FE03A6"/>

</xml_diff>